<commit_message>
testing mysql library + modifed assignment part2
</commit_message>
<xml_diff>
--- a/Assignment part2.docx
+++ b/Assignment part2.docx
@@ -3912,6 +3912,7 @@
         </w:rPr>
         <w:t>customers</w:t>
       </w:r>
+      <w:proofErr w:type="spellEnd"/>
     </w:p>
     <w:p>
       <w:pPr>
@@ -3927,6 +3928,7 @@
           <w:lang w:val="hr-HR"/>
         </w:rPr>
       </w:pPr>
+      <w:proofErr w:type="spellStart"/>
       <w:r>
         <w:rPr>
           <w:rFonts w:ascii="Calibri" w:hAnsi="Calibri" w:cs="Calibri"/>
@@ -7507,17 +7509,14 @@
         </w:rPr>
         <w:t xml:space="preserve"> </w:t>
       </w:r>
-      <w:proofErr w:type="spellStart"/>
-      <w:r>
-        <w:rPr>
-          <w:rFonts w:ascii="Calibri" w:hAnsi="Calibri" w:cs="Calibri"/>
-          <w:sz w:val="28"/>
-          <w:szCs w:val="28"/>
-          <w:lang w:val="hr-HR"/>
+      <w:r>
+        <w:rPr>
+          <w:rFonts w:ascii="Calibri" w:hAnsi="Calibri" w:cs="Calibri"/>
+          <w:sz w:val="28"/>
+          <w:szCs w:val="28"/>
         </w:rPr>
         <w:t>needed</w:t>
       </w:r>
-      <w:proofErr w:type="spellEnd"/>
       <w:r>
         <w:rPr>
           <w:rFonts w:ascii="Calibri" w:hAnsi="Calibri" w:cs="Calibri"/>
@@ -8591,17 +8590,455 @@
           <w:szCs w:val="28"/>
           <w:lang w:val="hr-HR"/>
         </w:rPr>
-        <w:t>sort</w:t>
-      </w:r>
-      <w:proofErr w:type="spellEnd"/>
-      <w:r>
-        <w:rPr>
-          <w:rFonts w:asciiTheme="majorHAnsi" w:hAnsiTheme="majorHAnsi" w:cstheme="majorHAnsi"/>
-          <w:sz w:val="28"/>
-          <w:szCs w:val="28"/>
-          <w:lang w:val="hr-HR"/>
-        </w:rPr>
-        <w:t xml:space="preserve"> </w:t>
+        <w:t>reviewing</w:t>
+      </w:r>
+      <w:proofErr w:type="spellEnd"/>
+      <w:r>
+        <w:rPr>
+          <w:rFonts w:asciiTheme="majorHAnsi" w:hAnsiTheme="majorHAnsi" w:cstheme="majorHAnsi"/>
+          <w:sz w:val="28"/>
+          <w:szCs w:val="28"/>
+          <w:lang w:val="hr-HR"/>
+        </w:rPr>
+        <w:t xml:space="preserve"> </w:t>
+      </w:r>
+      <w:proofErr w:type="spellStart"/>
+      <w:r>
+        <w:rPr>
+          <w:rFonts w:asciiTheme="majorHAnsi" w:hAnsiTheme="majorHAnsi" w:cstheme="majorHAnsi"/>
+          <w:sz w:val="28"/>
+          <w:szCs w:val="28"/>
+          <w:lang w:val="hr-HR"/>
+        </w:rPr>
+        <w:t>company</w:t>
+      </w:r>
+      <w:proofErr w:type="spellEnd"/>
+      <w:r>
+        <w:rPr>
+          <w:rFonts w:asciiTheme="majorHAnsi" w:hAnsiTheme="majorHAnsi" w:cstheme="majorHAnsi"/>
+          <w:sz w:val="28"/>
+          <w:szCs w:val="28"/>
+          <w:lang w:val="hr-HR"/>
+        </w:rPr>
+        <w:t xml:space="preserve"> </w:t>
+      </w:r>
+      <w:proofErr w:type="spellStart"/>
+      <w:r>
+        <w:rPr>
+          <w:rFonts w:asciiTheme="majorHAnsi" w:hAnsiTheme="majorHAnsi" w:cstheme="majorHAnsi"/>
+          <w:sz w:val="28"/>
+          <w:szCs w:val="28"/>
+          <w:lang w:val="hr-HR"/>
+        </w:rPr>
+        <w:t>which</w:t>
+      </w:r>
+      <w:proofErr w:type="spellEnd"/>
+      <w:r>
+        <w:rPr>
+          <w:rFonts w:asciiTheme="majorHAnsi" w:hAnsiTheme="majorHAnsi" w:cstheme="majorHAnsi"/>
+          <w:sz w:val="28"/>
+          <w:szCs w:val="28"/>
+          <w:lang w:val="hr-HR"/>
+        </w:rPr>
+        <w:t xml:space="preserve"> </w:t>
+      </w:r>
+      <w:proofErr w:type="spellStart"/>
+      <w:r>
+        <w:rPr>
+          <w:rFonts w:asciiTheme="majorHAnsi" w:hAnsiTheme="majorHAnsi" w:cstheme="majorHAnsi"/>
+          <w:sz w:val="28"/>
+          <w:szCs w:val="28"/>
+          <w:lang w:val="hr-HR"/>
+        </w:rPr>
+        <w:t>filters</w:t>
+      </w:r>
+      <w:proofErr w:type="spellEnd"/>
+      <w:r>
+        <w:rPr>
+          <w:rFonts w:asciiTheme="majorHAnsi" w:hAnsiTheme="majorHAnsi" w:cstheme="majorHAnsi"/>
+          <w:sz w:val="28"/>
+          <w:szCs w:val="28"/>
+          <w:lang w:val="hr-HR"/>
+        </w:rPr>
+        <w:t xml:space="preserve"> </w:t>
+      </w:r>
+      <w:proofErr w:type="spellStart"/>
+      <w:r>
+        <w:rPr>
+          <w:rFonts w:asciiTheme="majorHAnsi" w:hAnsiTheme="majorHAnsi" w:cstheme="majorHAnsi"/>
+          <w:sz w:val="28"/>
+          <w:szCs w:val="28"/>
+          <w:lang w:val="hr-HR"/>
+        </w:rPr>
+        <w:t>all</w:t>
+      </w:r>
+      <w:proofErr w:type="spellEnd"/>
+      <w:r>
+        <w:rPr>
+          <w:rFonts w:asciiTheme="majorHAnsi" w:hAnsiTheme="majorHAnsi" w:cstheme="majorHAnsi"/>
+          <w:sz w:val="28"/>
+          <w:szCs w:val="28"/>
+          <w:lang w:val="hr-HR"/>
+        </w:rPr>
+        <w:t xml:space="preserve"> </w:t>
+      </w:r>
+      <w:proofErr w:type="spellStart"/>
+      <w:r>
+        <w:rPr>
+          <w:rFonts w:asciiTheme="majorHAnsi" w:hAnsiTheme="majorHAnsi" w:cstheme="majorHAnsi"/>
+          <w:sz w:val="28"/>
+          <w:szCs w:val="28"/>
+          <w:lang w:val="hr-HR"/>
+        </w:rPr>
+        <w:t>the</w:t>
+      </w:r>
+      <w:proofErr w:type="spellEnd"/>
+      <w:r>
+        <w:rPr>
+          <w:rFonts w:asciiTheme="majorHAnsi" w:hAnsiTheme="majorHAnsi" w:cstheme="majorHAnsi"/>
+          <w:sz w:val="28"/>
+          <w:szCs w:val="28"/>
+          <w:lang w:val="hr-HR"/>
+        </w:rPr>
+        <w:t xml:space="preserve"> negative </w:t>
+      </w:r>
+      <w:proofErr w:type="spellStart"/>
+      <w:r>
+        <w:rPr>
+          <w:rFonts w:asciiTheme="majorHAnsi" w:hAnsiTheme="majorHAnsi" w:cstheme="majorHAnsi"/>
+          <w:sz w:val="28"/>
+          <w:szCs w:val="28"/>
+          <w:lang w:val="hr-HR"/>
+        </w:rPr>
+        <w:t>aspects</w:t>
+      </w:r>
+      <w:proofErr w:type="spellEnd"/>
+      <w:r>
+        <w:rPr>
+          <w:rFonts w:asciiTheme="majorHAnsi" w:hAnsiTheme="majorHAnsi" w:cstheme="majorHAnsi"/>
+          <w:sz w:val="28"/>
+          <w:szCs w:val="28"/>
+          <w:lang w:val="hr-HR"/>
+        </w:rPr>
+        <w:t xml:space="preserve">, </w:t>
+      </w:r>
+      <w:proofErr w:type="spellStart"/>
+      <w:r>
+        <w:rPr>
+          <w:rFonts w:asciiTheme="majorHAnsi" w:hAnsiTheme="majorHAnsi" w:cstheme="majorHAnsi"/>
+          <w:sz w:val="28"/>
+          <w:szCs w:val="28"/>
+          <w:lang w:val="hr-HR"/>
+        </w:rPr>
+        <w:t>such</w:t>
+      </w:r>
+      <w:proofErr w:type="spellEnd"/>
+      <w:r>
+        <w:rPr>
+          <w:rFonts w:asciiTheme="majorHAnsi" w:hAnsiTheme="majorHAnsi" w:cstheme="majorHAnsi"/>
+          <w:sz w:val="28"/>
+          <w:szCs w:val="28"/>
+          <w:lang w:val="hr-HR"/>
+        </w:rPr>
+        <w:t xml:space="preserve"> as </w:t>
+      </w:r>
+      <w:proofErr w:type="spellStart"/>
+      <w:r>
+        <w:rPr>
+          <w:rFonts w:asciiTheme="majorHAnsi" w:hAnsiTheme="majorHAnsi" w:cstheme="majorHAnsi"/>
+          <w:sz w:val="28"/>
+          <w:szCs w:val="28"/>
+          <w:lang w:val="hr-HR"/>
+        </w:rPr>
+        <w:t>bad</w:t>
+      </w:r>
+      <w:proofErr w:type="spellEnd"/>
+      <w:r>
+        <w:rPr>
+          <w:rFonts w:asciiTheme="majorHAnsi" w:hAnsiTheme="majorHAnsi" w:cstheme="majorHAnsi"/>
+          <w:sz w:val="28"/>
+          <w:szCs w:val="28"/>
+          <w:lang w:val="hr-HR"/>
+        </w:rPr>
+        <w:t xml:space="preserve"> </w:t>
+      </w:r>
+      <w:proofErr w:type="spellStart"/>
+      <w:r>
+        <w:rPr>
+          <w:rFonts w:asciiTheme="majorHAnsi" w:hAnsiTheme="majorHAnsi" w:cstheme="majorHAnsi"/>
+          <w:sz w:val="28"/>
+          <w:szCs w:val="28"/>
+          <w:lang w:val="hr-HR"/>
+        </w:rPr>
+        <w:t>reviews</w:t>
+      </w:r>
+      <w:proofErr w:type="spellEnd"/>
+      <w:r>
+        <w:rPr>
+          <w:rFonts w:asciiTheme="majorHAnsi" w:hAnsiTheme="majorHAnsi" w:cstheme="majorHAnsi"/>
+          <w:sz w:val="28"/>
+          <w:szCs w:val="28"/>
+          <w:lang w:val="hr-HR"/>
+        </w:rPr>
+        <w:t xml:space="preserve">, </w:t>
+      </w:r>
+      <w:proofErr w:type="spellStart"/>
+      <w:r>
+        <w:rPr>
+          <w:rFonts w:asciiTheme="majorHAnsi" w:hAnsiTheme="majorHAnsi" w:cstheme="majorHAnsi"/>
+          <w:sz w:val="28"/>
+          <w:szCs w:val="28"/>
+          <w:lang w:val="hr-HR"/>
+        </w:rPr>
+        <w:t>fines</w:t>
+      </w:r>
+      <w:proofErr w:type="spellEnd"/>
+      <w:r>
+        <w:rPr>
+          <w:rFonts w:asciiTheme="majorHAnsi" w:hAnsiTheme="majorHAnsi" w:cstheme="majorHAnsi"/>
+          <w:sz w:val="28"/>
+          <w:szCs w:val="28"/>
+          <w:lang w:val="hr-HR"/>
+        </w:rPr>
+        <w:t xml:space="preserve">, </w:t>
+      </w:r>
+      <w:proofErr w:type="spellStart"/>
+      <w:r>
+        <w:rPr>
+          <w:rFonts w:asciiTheme="majorHAnsi" w:hAnsiTheme="majorHAnsi" w:cstheme="majorHAnsi"/>
+          <w:sz w:val="28"/>
+          <w:szCs w:val="28"/>
+          <w:lang w:val="hr-HR"/>
+        </w:rPr>
+        <w:t>troubles</w:t>
+      </w:r>
+      <w:proofErr w:type="spellEnd"/>
+      <w:r>
+        <w:rPr>
+          <w:rFonts w:asciiTheme="majorHAnsi" w:hAnsiTheme="majorHAnsi" w:cstheme="majorHAnsi"/>
+          <w:sz w:val="28"/>
+          <w:szCs w:val="28"/>
+          <w:lang w:val="hr-HR"/>
+        </w:rPr>
+        <w:t xml:space="preserve"> </w:t>
+      </w:r>
+      <w:proofErr w:type="spellStart"/>
+      <w:r>
+        <w:rPr>
+          <w:rFonts w:asciiTheme="majorHAnsi" w:hAnsiTheme="majorHAnsi" w:cstheme="majorHAnsi"/>
+          <w:sz w:val="28"/>
+          <w:szCs w:val="28"/>
+          <w:lang w:val="hr-HR"/>
+        </w:rPr>
+        <w:t>and</w:t>
+      </w:r>
+      <w:proofErr w:type="spellEnd"/>
+      <w:r>
+        <w:rPr>
+          <w:rFonts w:asciiTheme="majorHAnsi" w:hAnsiTheme="majorHAnsi" w:cstheme="majorHAnsi"/>
+          <w:sz w:val="28"/>
+          <w:szCs w:val="28"/>
+          <w:lang w:val="hr-HR"/>
+        </w:rPr>
+        <w:t xml:space="preserve"> </w:t>
+      </w:r>
+      <w:proofErr w:type="spellStart"/>
+      <w:r>
+        <w:rPr>
+          <w:rFonts w:asciiTheme="majorHAnsi" w:hAnsiTheme="majorHAnsi" w:cstheme="majorHAnsi"/>
+          <w:sz w:val="28"/>
+          <w:szCs w:val="28"/>
+          <w:lang w:val="hr-HR"/>
+        </w:rPr>
+        <w:t>makes</w:t>
+      </w:r>
+      <w:proofErr w:type="spellEnd"/>
+      <w:r>
+        <w:rPr>
+          <w:rFonts w:asciiTheme="majorHAnsi" w:hAnsiTheme="majorHAnsi" w:cstheme="majorHAnsi"/>
+          <w:sz w:val="28"/>
+          <w:szCs w:val="28"/>
+          <w:lang w:val="hr-HR"/>
+        </w:rPr>
+        <w:t xml:space="preserve"> </w:t>
+      </w:r>
+      <w:proofErr w:type="spellStart"/>
+      <w:r>
+        <w:rPr>
+          <w:rFonts w:asciiTheme="majorHAnsi" w:hAnsiTheme="majorHAnsi" w:cstheme="majorHAnsi"/>
+          <w:sz w:val="28"/>
+          <w:szCs w:val="28"/>
+          <w:lang w:val="hr-HR"/>
+        </w:rPr>
+        <w:t>your</w:t>
+      </w:r>
+      <w:proofErr w:type="spellEnd"/>
+      <w:r>
+        <w:rPr>
+          <w:rFonts w:asciiTheme="majorHAnsi" w:hAnsiTheme="majorHAnsi" w:cstheme="majorHAnsi"/>
+          <w:sz w:val="28"/>
+          <w:szCs w:val="28"/>
+          <w:lang w:val="hr-HR"/>
+        </w:rPr>
+        <w:t xml:space="preserve"> </w:t>
+      </w:r>
+      <w:proofErr w:type="spellStart"/>
+      <w:r>
+        <w:rPr>
+          <w:rFonts w:asciiTheme="majorHAnsi" w:hAnsiTheme="majorHAnsi" w:cstheme="majorHAnsi"/>
+          <w:sz w:val="28"/>
+          <w:szCs w:val="28"/>
+          <w:lang w:val="hr-HR"/>
+        </w:rPr>
+        <w:t>website</w:t>
+      </w:r>
+      <w:proofErr w:type="spellEnd"/>
+      <w:r>
+        <w:rPr>
+          <w:rFonts w:asciiTheme="majorHAnsi" w:hAnsiTheme="majorHAnsi" w:cstheme="majorHAnsi"/>
+          <w:sz w:val="28"/>
+          <w:szCs w:val="28"/>
+          <w:lang w:val="hr-HR"/>
+        </w:rPr>
+        <w:t xml:space="preserve"> </w:t>
+      </w:r>
+      <w:proofErr w:type="spellStart"/>
+      <w:r>
+        <w:rPr>
+          <w:rFonts w:asciiTheme="majorHAnsi" w:hAnsiTheme="majorHAnsi" w:cstheme="majorHAnsi"/>
+          <w:sz w:val="28"/>
+          <w:szCs w:val="28"/>
+          <w:lang w:val="hr-HR"/>
+        </w:rPr>
+        <w:t>look</w:t>
+      </w:r>
+      <w:proofErr w:type="spellEnd"/>
+      <w:r>
+        <w:rPr>
+          <w:rFonts w:asciiTheme="majorHAnsi" w:hAnsiTheme="majorHAnsi" w:cstheme="majorHAnsi"/>
+          <w:sz w:val="28"/>
+          <w:szCs w:val="28"/>
+          <w:lang w:val="hr-HR"/>
+        </w:rPr>
+        <w:t xml:space="preserve"> </w:t>
+      </w:r>
+      <w:proofErr w:type="spellStart"/>
+      <w:r>
+        <w:rPr>
+          <w:rFonts w:asciiTheme="majorHAnsi" w:hAnsiTheme="majorHAnsi" w:cstheme="majorHAnsi"/>
+          <w:sz w:val="28"/>
+          <w:szCs w:val="28"/>
+          <w:lang w:val="hr-HR"/>
+        </w:rPr>
+        <w:t>profound</w:t>
+      </w:r>
+      <w:proofErr w:type="spellEnd"/>
+      <w:r>
+        <w:rPr>
+          <w:rFonts w:asciiTheme="majorHAnsi" w:hAnsiTheme="majorHAnsi" w:cstheme="majorHAnsi"/>
+          <w:sz w:val="28"/>
+          <w:szCs w:val="28"/>
+          <w:lang w:val="hr-HR"/>
+        </w:rPr>
+        <w:t xml:space="preserve">, </w:t>
+      </w:r>
+      <w:proofErr w:type="spellStart"/>
+      <w:r>
+        <w:rPr>
+          <w:rFonts w:asciiTheme="majorHAnsi" w:hAnsiTheme="majorHAnsi" w:cstheme="majorHAnsi"/>
+          <w:sz w:val="28"/>
+          <w:szCs w:val="28"/>
+          <w:lang w:val="hr-HR"/>
+        </w:rPr>
+        <w:t>s</w:t>
+      </w:r>
+      <w:r>
+        <w:rPr>
+          <w:rFonts w:asciiTheme="majorHAnsi" w:hAnsiTheme="majorHAnsi" w:cstheme="majorHAnsi"/>
+          <w:sz w:val="28"/>
+          <w:szCs w:val="28"/>
+          <w:lang w:val="hr-HR"/>
+        </w:rPr>
+        <w:t>afe</w:t>
+      </w:r>
+      <w:proofErr w:type="spellEnd"/>
+      <w:r>
+        <w:rPr>
+          <w:rFonts w:asciiTheme="majorHAnsi" w:hAnsiTheme="majorHAnsi" w:cstheme="majorHAnsi"/>
+          <w:sz w:val="28"/>
+          <w:szCs w:val="28"/>
+          <w:lang w:val="hr-HR"/>
+        </w:rPr>
+        <w:t xml:space="preserve"> to use </w:t>
+      </w:r>
+      <w:proofErr w:type="spellStart"/>
+      <w:r>
+        <w:rPr>
+          <w:rFonts w:asciiTheme="majorHAnsi" w:hAnsiTheme="majorHAnsi" w:cstheme="majorHAnsi"/>
+          <w:sz w:val="28"/>
+          <w:szCs w:val="28"/>
+          <w:lang w:val="hr-HR"/>
+        </w:rPr>
+        <w:t>and</w:t>
+      </w:r>
+      <w:proofErr w:type="spellEnd"/>
+      <w:r>
+        <w:rPr>
+          <w:rFonts w:asciiTheme="majorHAnsi" w:hAnsiTheme="majorHAnsi" w:cstheme="majorHAnsi"/>
+          <w:sz w:val="28"/>
+          <w:szCs w:val="28"/>
+          <w:lang w:val="hr-HR"/>
+        </w:rPr>
+        <w:t xml:space="preserve"> </w:t>
+      </w:r>
+      <w:proofErr w:type="spellStart"/>
+      <w:r>
+        <w:rPr>
+          <w:rFonts w:asciiTheme="majorHAnsi" w:hAnsiTheme="majorHAnsi" w:cstheme="majorHAnsi"/>
+          <w:sz w:val="28"/>
+          <w:szCs w:val="28"/>
+          <w:lang w:val="hr-HR"/>
+        </w:rPr>
+        <w:t>gives</w:t>
+      </w:r>
+      <w:proofErr w:type="spellEnd"/>
+      <w:r>
+        <w:rPr>
+          <w:rFonts w:asciiTheme="majorHAnsi" w:hAnsiTheme="majorHAnsi" w:cstheme="majorHAnsi"/>
+          <w:sz w:val="28"/>
+          <w:szCs w:val="28"/>
+          <w:lang w:val="hr-HR"/>
+        </w:rPr>
+        <w:t xml:space="preserve"> </w:t>
+      </w:r>
+      <w:proofErr w:type="spellStart"/>
+      <w:r>
+        <w:rPr>
+          <w:rFonts w:asciiTheme="majorHAnsi" w:hAnsiTheme="majorHAnsi" w:cstheme="majorHAnsi"/>
+          <w:sz w:val="28"/>
+          <w:szCs w:val="28"/>
+          <w:lang w:val="hr-HR"/>
+        </w:rPr>
+        <w:t>customers</w:t>
+      </w:r>
+      <w:proofErr w:type="spellEnd"/>
+      <w:r>
+        <w:rPr>
+          <w:rFonts w:asciiTheme="majorHAnsi" w:hAnsiTheme="majorHAnsi" w:cstheme="majorHAnsi"/>
+          <w:sz w:val="28"/>
+          <w:szCs w:val="28"/>
+          <w:lang w:val="hr-HR"/>
+        </w:rPr>
+        <w:t xml:space="preserve"> </w:t>
+      </w:r>
+      <w:r>
+        <w:rPr>
+          <w:rFonts w:asciiTheme="majorHAnsi" w:hAnsiTheme="majorHAnsi" w:cstheme="majorHAnsi"/>
+          <w:sz w:val="28"/>
+          <w:szCs w:val="28"/>
+          <w:lang w:val="hr-HR"/>
+        </w:rPr>
+        <w:t xml:space="preserve">more </w:t>
       </w:r>
       <w:proofErr w:type="spellStart"/>
       <w:r>
@@ -8621,7 +9058,263 @@
           <w:szCs w:val="28"/>
           <w:lang w:val="hr-HR"/>
         </w:rPr>
-        <w:t xml:space="preserve"> e-marketing </w:t>
+        <w:t xml:space="preserve"> </w:t>
+      </w:r>
+      <w:proofErr w:type="spellStart"/>
+      <w:r>
+        <w:rPr>
+          <w:rFonts w:asciiTheme="majorHAnsi" w:hAnsiTheme="majorHAnsi" w:cstheme="majorHAnsi"/>
+          <w:sz w:val="28"/>
+          <w:szCs w:val="28"/>
+          <w:lang w:val="hr-HR"/>
+        </w:rPr>
+        <w:t>what</w:t>
+      </w:r>
+      <w:proofErr w:type="spellEnd"/>
+      <w:r>
+        <w:rPr>
+          <w:rFonts w:asciiTheme="majorHAnsi" w:hAnsiTheme="majorHAnsi" w:cstheme="majorHAnsi"/>
+          <w:sz w:val="28"/>
+          <w:szCs w:val="28"/>
+          <w:lang w:val="hr-HR"/>
+        </w:rPr>
+        <w:t xml:space="preserve"> </w:t>
+      </w:r>
+      <w:proofErr w:type="spellStart"/>
+      <w:r>
+        <w:rPr>
+          <w:rFonts w:asciiTheme="majorHAnsi" w:hAnsiTheme="majorHAnsi" w:cstheme="majorHAnsi"/>
+          <w:sz w:val="28"/>
+          <w:szCs w:val="28"/>
+          <w:lang w:val="hr-HR"/>
+        </w:rPr>
+        <w:t>really</w:t>
+      </w:r>
+      <w:proofErr w:type="spellEnd"/>
+      <w:r>
+        <w:rPr>
+          <w:rFonts w:asciiTheme="majorHAnsi" w:hAnsiTheme="majorHAnsi" w:cstheme="majorHAnsi"/>
+          <w:sz w:val="28"/>
+          <w:szCs w:val="28"/>
+          <w:lang w:val="hr-HR"/>
+        </w:rPr>
+        <w:t xml:space="preserve"> </w:t>
+      </w:r>
+      <w:proofErr w:type="spellStart"/>
+      <w:r>
+        <w:rPr>
+          <w:rFonts w:asciiTheme="majorHAnsi" w:hAnsiTheme="majorHAnsi" w:cstheme="majorHAnsi"/>
+          <w:sz w:val="28"/>
+          <w:szCs w:val="28"/>
+          <w:lang w:val="hr-HR"/>
+        </w:rPr>
+        <w:t>matters</w:t>
+      </w:r>
+      <w:proofErr w:type="spellEnd"/>
+      <w:r>
+        <w:rPr>
+          <w:rFonts w:asciiTheme="majorHAnsi" w:hAnsiTheme="majorHAnsi" w:cstheme="majorHAnsi"/>
+          <w:sz w:val="28"/>
+          <w:szCs w:val="28"/>
+          <w:lang w:val="hr-HR"/>
+        </w:rPr>
+        <w:t xml:space="preserve"> to </w:t>
+      </w:r>
+      <w:proofErr w:type="spellStart"/>
+      <w:r>
+        <w:rPr>
+          <w:rFonts w:asciiTheme="majorHAnsi" w:hAnsiTheme="majorHAnsi" w:cstheme="majorHAnsi"/>
+          <w:sz w:val="28"/>
+          <w:szCs w:val="28"/>
+          <w:lang w:val="hr-HR"/>
+        </w:rPr>
+        <w:t>them</w:t>
+      </w:r>
+      <w:proofErr w:type="spellEnd"/>
+      <w:r>
+        <w:rPr>
+          <w:rFonts w:asciiTheme="majorHAnsi" w:hAnsiTheme="majorHAnsi" w:cstheme="majorHAnsi"/>
+          <w:sz w:val="28"/>
+          <w:szCs w:val="28"/>
+          <w:lang w:val="hr-HR"/>
+        </w:rPr>
+        <w:t xml:space="preserve"> </w:t>
+      </w:r>
+      <w:proofErr w:type="spellStart"/>
+      <w:r>
+        <w:rPr>
+          <w:rFonts w:asciiTheme="majorHAnsi" w:hAnsiTheme="majorHAnsi" w:cstheme="majorHAnsi"/>
+          <w:sz w:val="28"/>
+          <w:szCs w:val="28"/>
+          <w:lang w:val="hr-HR"/>
+        </w:rPr>
+        <w:t>when</w:t>
+      </w:r>
+      <w:proofErr w:type="spellEnd"/>
+      <w:r>
+        <w:rPr>
+          <w:rFonts w:asciiTheme="majorHAnsi" w:hAnsiTheme="majorHAnsi" w:cstheme="majorHAnsi"/>
+          <w:sz w:val="28"/>
+          <w:szCs w:val="28"/>
+          <w:lang w:val="hr-HR"/>
+        </w:rPr>
+        <w:t xml:space="preserve"> </w:t>
+      </w:r>
+      <w:proofErr w:type="spellStart"/>
+      <w:r>
+        <w:rPr>
+          <w:rFonts w:asciiTheme="majorHAnsi" w:hAnsiTheme="majorHAnsi" w:cstheme="majorHAnsi"/>
+          <w:sz w:val="28"/>
+          <w:szCs w:val="28"/>
+          <w:lang w:val="hr-HR"/>
+        </w:rPr>
+        <w:t>they</w:t>
+      </w:r>
+      <w:proofErr w:type="spellEnd"/>
+      <w:r>
+        <w:rPr>
+          <w:rFonts w:asciiTheme="majorHAnsi" w:hAnsiTheme="majorHAnsi" w:cstheme="majorHAnsi"/>
+          <w:sz w:val="28"/>
+          <w:szCs w:val="28"/>
+          <w:lang w:val="hr-HR"/>
+        </w:rPr>
+        <w:t xml:space="preserve"> shop online.</w:t>
+      </w:r>
+    </w:p>
+    <w:p>
+      <w:pPr>
+        <w:autoSpaceDE w:val="0"/>
+        <w:autoSpaceDN w:val="0"/>
+        <w:adjustRightInd w:val="0"/>
+        <w:spacing w:after="200" w:line="276" w:lineRule="auto"/>
+        <w:ind w:left="360"/>
+        <w:rPr>
+          <w:rFonts w:asciiTheme="majorHAnsi" w:hAnsiTheme="majorHAnsi" w:cstheme="majorHAnsi"/>
+          <w:sz w:val="28"/>
+          <w:szCs w:val="28"/>
+          <w:lang w:val="hr-HR"/>
+        </w:rPr>
+      </w:pPr>
+      <w:proofErr w:type="spellStart"/>
+      <w:r>
+        <w:rPr>
+          <w:rFonts w:asciiTheme="majorHAnsi" w:hAnsiTheme="majorHAnsi" w:cstheme="majorHAnsi"/>
+          <w:sz w:val="28"/>
+          <w:szCs w:val="28"/>
+          <w:lang w:val="hr-HR"/>
+        </w:rPr>
+        <w:lastRenderedPageBreak/>
+        <w:t>It</w:t>
+      </w:r>
+      <w:proofErr w:type="spellEnd"/>
+      <w:r>
+        <w:rPr>
+          <w:rFonts w:asciiTheme="majorHAnsi" w:hAnsiTheme="majorHAnsi" w:cstheme="majorHAnsi"/>
+          <w:sz w:val="28"/>
+          <w:szCs w:val="28"/>
+          <w:lang w:val="hr-HR"/>
+        </w:rPr>
+        <w:t xml:space="preserve"> </w:t>
+      </w:r>
+      <w:proofErr w:type="spellStart"/>
+      <w:r>
+        <w:rPr>
+          <w:rFonts w:asciiTheme="majorHAnsi" w:hAnsiTheme="majorHAnsi" w:cstheme="majorHAnsi"/>
+          <w:sz w:val="28"/>
+          <w:szCs w:val="28"/>
+          <w:lang w:val="hr-HR"/>
+        </w:rPr>
+        <w:t>is</w:t>
+      </w:r>
+      <w:proofErr w:type="spellEnd"/>
+      <w:r>
+        <w:rPr>
+          <w:rFonts w:asciiTheme="majorHAnsi" w:hAnsiTheme="majorHAnsi" w:cstheme="majorHAnsi"/>
+          <w:sz w:val="28"/>
+          <w:szCs w:val="28"/>
+          <w:lang w:val="hr-HR"/>
+        </w:rPr>
+        <w:t xml:space="preserve"> </w:t>
+      </w:r>
+      <w:proofErr w:type="spellStart"/>
+      <w:r>
+        <w:rPr>
+          <w:rFonts w:asciiTheme="majorHAnsi" w:hAnsiTheme="majorHAnsi" w:cstheme="majorHAnsi"/>
+          <w:sz w:val="28"/>
+          <w:szCs w:val="28"/>
+          <w:lang w:val="hr-HR"/>
+        </w:rPr>
+        <w:t>an</w:t>
+      </w:r>
+      <w:proofErr w:type="spellEnd"/>
+      <w:r>
+        <w:rPr>
+          <w:rFonts w:asciiTheme="majorHAnsi" w:hAnsiTheme="majorHAnsi" w:cstheme="majorHAnsi"/>
+          <w:sz w:val="28"/>
+          <w:szCs w:val="28"/>
+          <w:lang w:val="hr-HR"/>
+        </w:rPr>
+        <w:t xml:space="preserve"> instance </w:t>
+      </w:r>
+      <w:proofErr w:type="spellStart"/>
+      <w:r>
+        <w:rPr>
+          <w:rFonts w:asciiTheme="majorHAnsi" w:hAnsiTheme="majorHAnsi" w:cstheme="majorHAnsi"/>
+          <w:sz w:val="28"/>
+          <w:szCs w:val="28"/>
+          <w:lang w:val="hr-HR"/>
+        </w:rPr>
+        <w:t>of</w:t>
+      </w:r>
+      <w:proofErr w:type="spellEnd"/>
+      <w:r>
+        <w:rPr>
+          <w:rFonts w:asciiTheme="majorHAnsi" w:hAnsiTheme="majorHAnsi" w:cstheme="majorHAnsi"/>
+          <w:sz w:val="28"/>
+          <w:szCs w:val="28"/>
+          <w:lang w:val="hr-HR"/>
+        </w:rPr>
+        <w:t xml:space="preserve"> </w:t>
+      </w:r>
+      <w:proofErr w:type="spellStart"/>
+      <w:r>
+        <w:rPr>
+          <w:rFonts w:asciiTheme="majorHAnsi" w:hAnsiTheme="majorHAnsi" w:cstheme="majorHAnsi"/>
+          <w:sz w:val="28"/>
+          <w:szCs w:val="28"/>
+          <w:lang w:val="hr-HR"/>
+        </w:rPr>
+        <w:t>certification</w:t>
+      </w:r>
+      <w:proofErr w:type="spellEnd"/>
+      <w:r>
+        <w:rPr>
+          <w:rFonts w:asciiTheme="majorHAnsi" w:hAnsiTheme="majorHAnsi" w:cstheme="majorHAnsi"/>
+          <w:sz w:val="28"/>
+          <w:szCs w:val="28"/>
+          <w:lang w:val="hr-HR"/>
+        </w:rPr>
+        <w:t xml:space="preserve"> </w:t>
+      </w:r>
+      <w:proofErr w:type="spellStart"/>
+      <w:r>
+        <w:rPr>
+          <w:rFonts w:asciiTheme="majorHAnsi" w:hAnsiTheme="majorHAnsi" w:cstheme="majorHAnsi"/>
+          <w:sz w:val="28"/>
+          <w:szCs w:val="28"/>
+          <w:lang w:val="hr-HR"/>
+        </w:rPr>
+        <w:t>mark</w:t>
+      </w:r>
+      <w:proofErr w:type="spellEnd"/>
+      <w:r>
+        <w:rPr>
+          <w:rFonts w:asciiTheme="majorHAnsi" w:hAnsiTheme="majorHAnsi" w:cstheme="majorHAnsi"/>
+          <w:sz w:val="28"/>
+          <w:szCs w:val="28"/>
+          <w:lang w:val="hr-HR"/>
+        </w:rPr>
+        <w:t xml:space="preserve"> </w:t>
       </w:r>
       <w:proofErr w:type="spellStart"/>
       <w:r>
@@ -8651,27 +9344,422 @@
           <w:szCs w:val="28"/>
           <w:lang w:val="hr-HR"/>
         </w:rPr>
-        <w:t>filters</w:t>
-      </w:r>
-      <w:proofErr w:type="spellEnd"/>
-      <w:r>
-        <w:rPr>
-          <w:rFonts w:asciiTheme="majorHAnsi" w:hAnsiTheme="majorHAnsi" w:cstheme="majorHAnsi"/>
-          <w:sz w:val="28"/>
-          <w:szCs w:val="28"/>
-          <w:lang w:val="hr-HR"/>
-        </w:rPr>
-        <w:t xml:space="preserve"> </w:t>
-      </w:r>
-      <w:proofErr w:type="spellStart"/>
-      <w:r>
-        <w:rPr>
-          <w:rFonts w:asciiTheme="majorHAnsi" w:hAnsiTheme="majorHAnsi" w:cstheme="majorHAnsi"/>
-          <w:sz w:val="28"/>
-          <w:szCs w:val="28"/>
-          <w:lang w:val="hr-HR"/>
-        </w:rPr>
-        <w:t>all</w:t>
+        <w:t>says</w:t>
+      </w:r>
+      <w:proofErr w:type="spellEnd"/>
+      <w:r>
+        <w:rPr>
+          <w:rFonts w:asciiTheme="majorHAnsi" w:hAnsiTheme="majorHAnsi" w:cstheme="majorHAnsi"/>
+          <w:sz w:val="28"/>
+          <w:szCs w:val="28"/>
+          <w:lang w:val="hr-HR"/>
+        </w:rPr>
+        <w:t xml:space="preserve"> </w:t>
+      </w:r>
+      <w:proofErr w:type="spellStart"/>
+      <w:r>
+        <w:rPr>
+          <w:rFonts w:asciiTheme="majorHAnsi" w:hAnsiTheme="majorHAnsi" w:cstheme="majorHAnsi"/>
+          <w:sz w:val="28"/>
+          <w:szCs w:val="28"/>
+          <w:lang w:val="hr-HR"/>
+        </w:rPr>
+        <w:t>that</w:t>
+      </w:r>
+      <w:proofErr w:type="spellEnd"/>
+      <w:r>
+        <w:rPr>
+          <w:rFonts w:asciiTheme="majorHAnsi" w:hAnsiTheme="majorHAnsi" w:cstheme="majorHAnsi"/>
+          <w:sz w:val="28"/>
+          <w:szCs w:val="28"/>
+          <w:lang w:val="hr-HR"/>
+        </w:rPr>
+        <w:t xml:space="preserve"> </w:t>
+      </w:r>
+      <w:proofErr w:type="spellStart"/>
+      <w:r>
+        <w:rPr>
+          <w:rFonts w:asciiTheme="majorHAnsi" w:hAnsiTheme="majorHAnsi" w:cstheme="majorHAnsi"/>
+          <w:sz w:val="28"/>
+          <w:szCs w:val="28"/>
+          <w:lang w:val="hr-HR"/>
+        </w:rPr>
+        <w:t>your</w:t>
+      </w:r>
+      <w:proofErr w:type="spellEnd"/>
+      <w:r>
+        <w:rPr>
+          <w:rFonts w:asciiTheme="majorHAnsi" w:hAnsiTheme="majorHAnsi" w:cstheme="majorHAnsi"/>
+          <w:sz w:val="28"/>
+          <w:szCs w:val="28"/>
+          <w:lang w:val="hr-HR"/>
+        </w:rPr>
+        <w:t xml:space="preserve"> </w:t>
+      </w:r>
+      <w:proofErr w:type="spellStart"/>
+      <w:r>
+        <w:rPr>
+          <w:rFonts w:asciiTheme="majorHAnsi" w:hAnsiTheme="majorHAnsi" w:cstheme="majorHAnsi"/>
+          <w:sz w:val="28"/>
+          <w:szCs w:val="28"/>
+          <w:lang w:val="hr-HR"/>
+        </w:rPr>
+        <w:t>website</w:t>
+      </w:r>
+      <w:proofErr w:type="spellEnd"/>
+      <w:r>
+        <w:rPr>
+          <w:rFonts w:asciiTheme="majorHAnsi" w:hAnsiTheme="majorHAnsi" w:cstheme="majorHAnsi"/>
+          <w:sz w:val="28"/>
+          <w:szCs w:val="28"/>
+          <w:lang w:val="hr-HR"/>
+        </w:rPr>
+        <w:t xml:space="preserve"> </w:t>
+      </w:r>
+      <w:proofErr w:type="spellStart"/>
+      <w:r>
+        <w:rPr>
+          <w:rFonts w:asciiTheme="majorHAnsi" w:hAnsiTheme="majorHAnsi" w:cstheme="majorHAnsi"/>
+          <w:sz w:val="28"/>
+          <w:szCs w:val="28"/>
+          <w:lang w:val="hr-HR"/>
+        </w:rPr>
+        <w:t>is</w:t>
+      </w:r>
+      <w:proofErr w:type="spellEnd"/>
+      <w:r>
+        <w:rPr>
+          <w:rFonts w:asciiTheme="majorHAnsi" w:hAnsiTheme="majorHAnsi" w:cstheme="majorHAnsi"/>
+          <w:sz w:val="28"/>
+          <w:szCs w:val="28"/>
+          <w:lang w:val="hr-HR"/>
+        </w:rPr>
+        <w:t xml:space="preserve"> </w:t>
+      </w:r>
+      <w:proofErr w:type="spellStart"/>
+      <w:r>
+        <w:rPr>
+          <w:rFonts w:asciiTheme="majorHAnsi" w:hAnsiTheme="majorHAnsi" w:cstheme="majorHAnsi"/>
+          <w:sz w:val="28"/>
+          <w:szCs w:val="28"/>
+          <w:lang w:val="hr-HR"/>
+        </w:rPr>
+        <w:t>approved</w:t>
+      </w:r>
+      <w:proofErr w:type="spellEnd"/>
+      <w:r>
+        <w:rPr>
+          <w:rFonts w:asciiTheme="majorHAnsi" w:hAnsiTheme="majorHAnsi" w:cstheme="majorHAnsi"/>
+          <w:sz w:val="28"/>
+          <w:szCs w:val="28"/>
+          <w:lang w:val="hr-HR"/>
+        </w:rPr>
+        <w:t xml:space="preserve"> </w:t>
+      </w:r>
+      <w:proofErr w:type="spellStart"/>
+      <w:r>
+        <w:rPr>
+          <w:rFonts w:asciiTheme="majorHAnsi" w:hAnsiTheme="majorHAnsi" w:cstheme="majorHAnsi"/>
+          <w:sz w:val="28"/>
+          <w:szCs w:val="28"/>
+          <w:lang w:val="hr-HR"/>
+        </w:rPr>
+        <w:t>by</w:t>
+      </w:r>
+      <w:proofErr w:type="spellEnd"/>
+      <w:r>
+        <w:rPr>
+          <w:rFonts w:asciiTheme="majorHAnsi" w:hAnsiTheme="majorHAnsi" w:cstheme="majorHAnsi"/>
+          <w:sz w:val="28"/>
+          <w:szCs w:val="28"/>
+          <w:lang w:val="hr-HR"/>
+        </w:rPr>
+        <w:t xml:space="preserve"> </w:t>
+      </w:r>
+      <w:proofErr w:type="spellStart"/>
+      <w:r>
+        <w:rPr>
+          <w:rFonts w:asciiTheme="majorHAnsi" w:hAnsiTheme="majorHAnsi" w:cstheme="majorHAnsi"/>
+          <w:sz w:val="28"/>
+          <w:szCs w:val="28"/>
+          <w:lang w:val="hr-HR"/>
+        </w:rPr>
+        <w:t>professionals</w:t>
+      </w:r>
+      <w:proofErr w:type="spellEnd"/>
+      <w:r>
+        <w:rPr>
+          <w:rFonts w:asciiTheme="majorHAnsi" w:hAnsiTheme="majorHAnsi" w:cstheme="majorHAnsi"/>
+          <w:sz w:val="28"/>
+          <w:szCs w:val="28"/>
+          <w:lang w:val="hr-HR"/>
+        </w:rPr>
+        <w:t xml:space="preserve">, </w:t>
+      </w:r>
+      <w:proofErr w:type="spellStart"/>
+      <w:r>
+        <w:rPr>
+          <w:rFonts w:asciiTheme="majorHAnsi" w:hAnsiTheme="majorHAnsi" w:cstheme="majorHAnsi"/>
+          <w:sz w:val="28"/>
+          <w:szCs w:val="28"/>
+          <w:lang w:val="hr-HR"/>
+        </w:rPr>
+        <w:t>something</w:t>
+      </w:r>
+      <w:proofErr w:type="spellEnd"/>
+      <w:r>
+        <w:rPr>
+          <w:rFonts w:asciiTheme="majorHAnsi" w:hAnsiTheme="majorHAnsi" w:cstheme="majorHAnsi"/>
+          <w:sz w:val="28"/>
+          <w:szCs w:val="28"/>
+          <w:lang w:val="hr-HR"/>
+        </w:rPr>
+        <w:t xml:space="preserve"> </w:t>
+      </w:r>
+      <w:proofErr w:type="spellStart"/>
+      <w:r>
+        <w:rPr>
+          <w:rFonts w:asciiTheme="majorHAnsi" w:hAnsiTheme="majorHAnsi" w:cstheme="majorHAnsi"/>
+          <w:sz w:val="28"/>
+          <w:szCs w:val="28"/>
+          <w:lang w:val="hr-HR"/>
+        </w:rPr>
+        <w:t>similar</w:t>
+      </w:r>
+      <w:proofErr w:type="spellEnd"/>
+      <w:r>
+        <w:rPr>
+          <w:rFonts w:asciiTheme="majorHAnsi" w:hAnsiTheme="majorHAnsi" w:cstheme="majorHAnsi"/>
+          <w:sz w:val="28"/>
+          <w:szCs w:val="28"/>
+          <w:lang w:val="hr-HR"/>
+        </w:rPr>
+        <w:t xml:space="preserve"> to </w:t>
+      </w:r>
+      <w:proofErr w:type="spellStart"/>
+      <w:r>
+        <w:rPr>
+          <w:rFonts w:asciiTheme="majorHAnsi" w:hAnsiTheme="majorHAnsi" w:cstheme="majorHAnsi"/>
+          <w:sz w:val="28"/>
+          <w:szCs w:val="28"/>
+          <w:lang w:val="hr-HR"/>
+        </w:rPr>
+        <w:t>certification</w:t>
+      </w:r>
+      <w:proofErr w:type="spellEnd"/>
+      <w:r>
+        <w:rPr>
+          <w:rFonts w:asciiTheme="majorHAnsi" w:hAnsiTheme="majorHAnsi" w:cstheme="majorHAnsi"/>
+          <w:sz w:val="28"/>
+          <w:szCs w:val="28"/>
+          <w:lang w:val="hr-HR"/>
+        </w:rPr>
+        <w:t xml:space="preserve"> </w:t>
+      </w:r>
+      <w:proofErr w:type="spellStart"/>
+      <w:r>
+        <w:rPr>
+          <w:rFonts w:asciiTheme="majorHAnsi" w:hAnsiTheme="majorHAnsi" w:cstheme="majorHAnsi"/>
+          <w:sz w:val="28"/>
+          <w:szCs w:val="28"/>
+          <w:lang w:val="hr-HR"/>
+        </w:rPr>
+        <w:t>marks</w:t>
+      </w:r>
+      <w:proofErr w:type="spellEnd"/>
+      <w:r>
+        <w:rPr>
+          <w:rFonts w:asciiTheme="majorHAnsi" w:hAnsiTheme="majorHAnsi" w:cstheme="majorHAnsi"/>
+          <w:sz w:val="28"/>
+          <w:szCs w:val="28"/>
+          <w:lang w:val="hr-HR"/>
+        </w:rPr>
+        <w:t xml:space="preserve"> for </w:t>
+      </w:r>
+      <w:proofErr w:type="spellStart"/>
+      <w:r>
+        <w:rPr>
+          <w:rFonts w:asciiTheme="majorHAnsi" w:hAnsiTheme="majorHAnsi" w:cstheme="majorHAnsi"/>
+          <w:sz w:val="28"/>
+          <w:szCs w:val="28"/>
+          <w:lang w:val="hr-HR"/>
+        </w:rPr>
+        <w:t>food</w:t>
+      </w:r>
+      <w:proofErr w:type="spellEnd"/>
+      <w:r>
+        <w:rPr>
+          <w:rFonts w:asciiTheme="majorHAnsi" w:hAnsiTheme="majorHAnsi" w:cstheme="majorHAnsi"/>
+          <w:sz w:val="28"/>
+          <w:szCs w:val="28"/>
+          <w:lang w:val="hr-HR"/>
+        </w:rPr>
+        <w:t xml:space="preserve"> </w:t>
+      </w:r>
+      <w:proofErr w:type="spellStart"/>
+      <w:r>
+        <w:rPr>
+          <w:rFonts w:asciiTheme="majorHAnsi" w:hAnsiTheme="majorHAnsi" w:cstheme="majorHAnsi"/>
+          <w:sz w:val="28"/>
+          <w:szCs w:val="28"/>
+          <w:lang w:val="hr-HR"/>
+        </w:rPr>
+        <w:t>quality</w:t>
+      </w:r>
+      <w:proofErr w:type="spellEnd"/>
+      <w:r>
+        <w:rPr>
+          <w:rFonts w:asciiTheme="majorHAnsi" w:hAnsiTheme="majorHAnsi" w:cstheme="majorHAnsi"/>
+          <w:sz w:val="28"/>
+          <w:szCs w:val="28"/>
+          <w:lang w:val="hr-HR"/>
+        </w:rPr>
+        <w:t xml:space="preserve"> but </w:t>
+      </w:r>
+      <w:proofErr w:type="spellStart"/>
+      <w:r>
+        <w:rPr>
+          <w:rFonts w:asciiTheme="majorHAnsi" w:hAnsiTheme="majorHAnsi" w:cstheme="majorHAnsi"/>
+          <w:sz w:val="28"/>
+          <w:szCs w:val="28"/>
+          <w:lang w:val="hr-HR"/>
+        </w:rPr>
+        <w:t>an</w:t>
+      </w:r>
+      <w:proofErr w:type="spellEnd"/>
+      <w:r>
+        <w:rPr>
+          <w:rFonts w:asciiTheme="majorHAnsi" w:hAnsiTheme="majorHAnsi" w:cstheme="majorHAnsi"/>
+          <w:sz w:val="28"/>
+          <w:szCs w:val="28"/>
+          <w:lang w:val="hr-HR"/>
+        </w:rPr>
+        <w:t xml:space="preserve"> I</w:t>
+      </w:r>
+      <w:bookmarkStart w:id="0" w:name="_GoBack"/>
+      <w:bookmarkEnd w:id="0"/>
+      <w:r>
+        <w:rPr>
+          <w:rFonts w:asciiTheme="majorHAnsi" w:hAnsiTheme="majorHAnsi" w:cstheme="majorHAnsi"/>
+          <w:sz w:val="28"/>
+          <w:szCs w:val="28"/>
+          <w:lang w:val="hr-HR"/>
+        </w:rPr>
+        <w:t xml:space="preserve">nternet </w:t>
+      </w:r>
+      <w:proofErr w:type="spellStart"/>
+      <w:r>
+        <w:rPr>
+          <w:rFonts w:asciiTheme="majorHAnsi" w:hAnsiTheme="majorHAnsi" w:cstheme="majorHAnsi"/>
+          <w:sz w:val="28"/>
+          <w:szCs w:val="28"/>
+          <w:lang w:val="hr-HR"/>
+        </w:rPr>
+        <w:t>version</w:t>
+      </w:r>
+      <w:proofErr w:type="spellEnd"/>
+      <w:r>
+        <w:rPr>
+          <w:rFonts w:asciiTheme="majorHAnsi" w:hAnsiTheme="majorHAnsi" w:cstheme="majorHAnsi"/>
+          <w:sz w:val="28"/>
+          <w:szCs w:val="28"/>
+          <w:lang w:val="hr-HR"/>
+        </w:rPr>
+        <w:t xml:space="preserve"> </w:t>
+      </w:r>
+      <w:proofErr w:type="spellStart"/>
+      <w:r>
+        <w:rPr>
+          <w:rFonts w:asciiTheme="majorHAnsi" w:hAnsiTheme="majorHAnsi" w:cstheme="majorHAnsi"/>
+          <w:sz w:val="28"/>
+          <w:szCs w:val="28"/>
+          <w:lang w:val="hr-HR"/>
+        </w:rPr>
+        <w:t>of</w:t>
+      </w:r>
+      <w:proofErr w:type="spellEnd"/>
+      <w:r>
+        <w:rPr>
+          <w:rFonts w:asciiTheme="majorHAnsi" w:hAnsiTheme="majorHAnsi" w:cstheme="majorHAnsi"/>
+          <w:sz w:val="28"/>
+          <w:szCs w:val="28"/>
+          <w:lang w:val="hr-HR"/>
+        </w:rPr>
+        <w:t xml:space="preserve"> </w:t>
+      </w:r>
+      <w:proofErr w:type="spellStart"/>
+      <w:r>
+        <w:rPr>
+          <w:rFonts w:asciiTheme="majorHAnsi" w:hAnsiTheme="majorHAnsi" w:cstheme="majorHAnsi"/>
+          <w:sz w:val="28"/>
+          <w:szCs w:val="28"/>
+          <w:lang w:val="hr-HR"/>
+        </w:rPr>
+        <w:t>it</w:t>
+      </w:r>
+      <w:proofErr w:type="spellEnd"/>
+      <w:r>
+        <w:rPr>
+          <w:rFonts w:asciiTheme="majorHAnsi" w:hAnsiTheme="majorHAnsi" w:cstheme="majorHAnsi"/>
+          <w:sz w:val="28"/>
+          <w:szCs w:val="28"/>
+          <w:lang w:val="hr-HR"/>
+        </w:rPr>
+        <w:t>.</w:t>
+      </w:r>
+    </w:p>
+    <w:p>
+      <w:pPr>
+        <w:autoSpaceDE w:val="0"/>
+        <w:autoSpaceDN w:val="0"/>
+        <w:adjustRightInd w:val="0"/>
+        <w:spacing w:after="200" w:line="276" w:lineRule="auto"/>
+        <w:ind w:left="360"/>
+        <w:rPr>
+          <w:rFonts w:asciiTheme="majorHAnsi" w:hAnsiTheme="majorHAnsi" w:cstheme="majorHAnsi"/>
+          <w:sz w:val="28"/>
+          <w:szCs w:val="28"/>
+          <w:lang w:val="hr-HR"/>
+        </w:rPr>
+      </w:pPr>
+      <w:r>
+        <w:rPr>
+          <w:rFonts w:asciiTheme="majorHAnsi" w:hAnsiTheme="majorHAnsi" w:cstheme="majorHAnsi"/>
+          <w:sz w:val="28"/>
+          <w:szCs w:val="28"/>
+          <w:lang w:val="hr-HR"/>
+        </w:rPr>
+        <w:t xml:space="preserve">As a </w:t>
+      </w:r>
+      <w:proofErr w:type="spellStart"/>
+      <w:r>
+        <w:rPr>
+          <w:rFonts w:asciiTheme="majorHAnsi" w:hAnsiTheme="majorHAnsi" w:cstheme="majorHAnsi"/>
+          <w:sz w:val="28"/>
+          <w:szCs w:val="28"/>
+          <w:lang w:val="hr-HR"/>
+        </w:rPr>
+        <w:t>member</w:t>
+      </w:r>
+      <w:proofErr w:type="spellEnd"/>
+      <w:r>
+        <w:rPr>
+          <w:rFonts w:asciiTheme="majorHAnsi" w:hAnsiTheme="majorHAnsi" w:cstheme="majorHAnsi"/>
+          <w:sz w:val="28"/>
+          <w:szCs w:val="28"/>
+          <w:lang w:val="hr-HR"/>
+        </w:rPr>
+        <w:t xml:space="preserve"> </w:t>
+      </w:r>
+      <w:proofErr w:type="spellStart"/>
+      <w:r>
+        <w:rPr>
+          <w:rFonts w:asciiTheme="majorHAnsi" w:hAnsiTheme="majorHAnsi" w:cstheme="majorHAnsi"/>
+          <w:sz w:val="28"/>
+          <w:szCs w:val="28"/>
+          <w:lang w:val="hr-HR"/>
+        </w:rPr>
+        <w:t>of</w:t>
       </w:r>
       <w:proofErr w:type="spellEnd"/>
       <w:r>
@@ -8701,17 +9789,17 @@
           <w:szCs w:val="28"/>
           <w:lang w:val="hr-HR"/>
         </w:rPr>
-        <w:t xml:space="preserve"> negative </w:t>
-      </w:r>
-      <w:proofErr w:type="spellStart"/>
-      <w:r>
-        <w:rPr>
-          <w:rFonts w:asciiTheme="majorHAnsi" w:hAnsiTheme="majorHAnsi" w:cstheme="majorHAnsi"/>
-          <w:sz w:val="28"/>
-          <w:szCs w:val="28"/>
-          <w:lang w:val="hr-HR"/>
-        </w:rPr>
-        <w:t>aspects</w:t>
+        <w:t xml:space="preserve"> e-</w:t>
+      </w:r>
+      <w:proofErr w:type="spellStart"/>
+      <w:r>
+        <w:rPr>
+          <w:rFonts w:asciiTheme="majorHAnsi" w:hAnsiTheme="majorHAnsi" w:cstheme="majorHAnsi"/>
+          <w:sz w:val="28"/>
+          <w:szCs w:val="28"/>
+          <w:lang w:val="hr-HR"/>
+        </w:rPr>
+        <w:t>mark</w:t>
       </w:r>
       <w:proofErr w:type="spellEnd"/>
       <w:r>
@@ -8731,47 +9819,307 @@
           <w:szCs w:val="28"/>
           <w:lang w:val="hr-HR"/>
         </w:rPr>
-        <w:t>such</w:t>
-      </w:r>
-      <w:proofErr w:type="spellEnd"/>
-      <w:r>
-        <w:rPr>
-          <w:rFonts w:asciiTheme="majorHAnsi" w:hAnsiTheme="majorHAnsi" w:cstheme="majorHAnsi"/>
-          <w:sz w:val="28"/>
-          <w:szCs w:val="28"/>
-          <w:lang w:val="hr-HR"/>
-        </w:rPr>
-        <w:t xml:space="preserve"> as </w:t>
-      </w:r>
-      <w:proofErr w:type="spellStart"/>
-      <w:r>
-        <w:rPr>
-          <w:rFonts w:asciiTheme="majorHAnsi" w:hAnsiTheme="majorHAnsi" w:cstheme="majorHAnsi"/>
-          <w:sz w:val="28"/>
-          <w:szCs w:val="28"/>
-          <w:lang w:val="hr-HR"/>
-        </w:rPr>
-        <w:t>bad</w:t>
-      </w:r>
-      <w:proofErr w:type="spellEnd"/>
-      <w:r>
-        <w:rPr>
-          <w:rFonts w:asciiTheme="majorHAnsi" w:hAnsiTheme="majorHAnsi" w:cstheme="majorHAnsi"/>
-          <w:sz w:val="28"/>
-          <w:szCs w:val="28"/>
-          <w:lang w:val="hr-HR"/>
-        </w:rPr>
-        <w:t xml:space="preserve"> </w:t>
-      </w:r>
-      <w:proofErr w:type="spellStart"/>
-      <w:r>
-        <w:rPr>
-          <w:rFonts w:asciiTheme="majorHAnsi" w:hAnsiTheme="majorHAnsi" w:cstheme="majorHAnsi"/>
-          <w:sz w:val="28"/>
-          <w:szCs w:val="28"/>
-          <w:lang w:val="hr-HR"/>
-        </w:rPr>
-        <w:t>reviews</w:t>
+        <w:t>the</w:t>
+      </w:r>
+      <w:proofErr w:type="spellEnd"/>
+      <w:r>
+        <w:rPr>
+          <w:rFonts w:asciiTheme="majorHAnsi" w:hAnsiTheme="majorHAnsi" w:cstheme="majorHAnsi"/>
+          <w:sz w:val="28"/>
+          <w:szCs w:val="28"/>
+          <w:lang w:val="hr-HR"/>
+        </w:rPr>
+        <w:t xml:space="preserve"> </w:t>
+      </w:r>
+      <w:proofErr w:type="spellStart"/>
+      <w:r>
+        <w:rPr>
+          <w:rFonts w:asciiTheme="majorHAnsi" w:hAnsiTheme="majorHAnsi" w:cstheme="majorHAnsi"/>
+          <w:sz w:val="28"/>
+          <w:szCs w:val="28"/>
+          <w:lang w:val="hr-HR"/>
+        </w:rPr>
+        <w:t>company</w:t>
+      </w:r>
+      <w:proofErr w:type="spellEnd"/>
+      <w:r>
+        <w:rPr>
+          <w:rFonts w:asciiTheme="majorHAnsi" w:hAnsiTheme="majorHAnsi" w:cstheme="majorHAnsi"/>
+          <w:sz w:val="28"/>
+          <w:szCs w:val="28"/>
+          <w:lang w:val="hr-HR"/>
+        </w:rPr>
+        <w:t xml:space="preserve"> </w:t>
+      </w:r>
+      <w:proofErr w:type="spellStart"/>
+      <w:r>
+        <w:rPr>
+          <w:rFonts w:asciiTheme="majorHAnsi" w:hAnsiTheme="majorHAnsi" w:cstheme="majorHAnsi"/>
+          <w:sz w:val="28"/>
+          <w:szCs w:val="28"/>
+          <w:lang w:val="hr-HR"/>
+        </w:rPr>
+        <w:t>has</w:t>
+      </w:r>
+      <w:proofErr w:type="spellEnd"/>
+      <w:r>
+        <w:rPr>
+          <w:rFonts w:asciiTheme="majorHAnsi" w:hAnsiTheme="majorHAnsi" w:cstheme="majorHAnsi"/>
+          <w:sz w:val="28"/>
+          <w:szCs w:val="28"/>
+          <w:lang w:val="hr-HR"/>
+        </w:rPr>
+        <w:t xml:space="preserve"> free </w:t>
+      </w:r>
+      <w:proofErr w:type="spellStart"/>
+      <w:r>
+        <w:rPr>
+          <w:rFonts w:asciiTheme="majorHAnsi" w:hAnsiTheme="majorHAnsi" w:cstheme="majorHAnsi"/>
+          <w:sz w:val="28"/>
+          <w:szCs w:val="28"/>
+          <w:lang w:val="hr-HR"/>
+        </w:rPr>
+        <w:t>access</w:t>
+      </w:r>
+      <w:proofErr w:type="spellEnd"/>
+      <w:r>
+        <w:rPr>
+          <w:rFonts w:asciiTheme="majorHAnsi" w:hAnsiTheme="majorHAnsi" w:cstheme="majorHAnsi"/>
+          <w:sz w:val="28"/>
+          <w:szCs w:val="28"/>
+          <w:lang w:val="hr-HR"/>
+        </w:rPr>
+        <w:t xml:space="preserve"> to </w:t>
+      </w:r>
+      <w:proofErr w:type="spellStart"/>
+      <w:r>
+        <w:rPr>
+          <w:rFonts w:asciiTheme="majorHAnsi" w:hAnsiTheme="majorHAnsi" w:cstheme="majorHAnsi"/>
+          <w:sz w:val="28"/>
+          <w:szCs w:val="28"/>
+          <w:lang w:val="hr-HR"/>
+        </w:rPr>
+        <w:t>legal</w:t>
+      </w:r>
+      <w:proofErr w:type="spellEnd"/>
+      <w:r>
+        <w:rPr>
+          <w:rFonts w:asciiTheme="majorHAnsi" w:hAnsiTheme="majorHAnsi" w:cstheme="majorHAnsi"/>
+          <w:sz w:val="28"/>
+          <w:szCs w:val="28"/>
+          <w:lang w:val="hr-HR"/>
+        </w:rPr>
+        <w:t xml:space="preserve"> </w:t>
+      </w:r>
+      <w:proofErr w:type="spellStart"/>
+      <w:r>
+        <w:rPr>
+          <w:rFonts w:asciiTheme="majorHAnsi" w:hAnsiTheme="majorHAnsi" w:cstheme="majorHAnsi"/>
+          <w:sz w:val="28"/>
+          <w:szCs w:val="28"/>
+          <w:lang w:val="hr-HR"/>
+        </w:rPr>
+        <w:t>assistance</w:t>
+      </w:r>
+      <w:proofErr w:type="spellEnd"/>
+      <w:r>
+        <w:rPr>
+          <w:rFonts w:asciiTheme="majorHAnsi" w:hAnsiTheme="majorHAnsi" w:cstheme="majorHAnsi"/>
+          <w:sz w:val="28"/>
+          <w:szCs w:val="28"/>
+          <w:lang w:val="hr-HR"/>
+        </w:rPr>
+        <w:t xml:space="preserve"> </w:t>
+      </w:r>
+      <w:proofErr w:type="spellStart"/>
+      <w:r>
+        <w:rPr>
+          <w:rFonts w:asciiTheme="majorHAnsi" w:hAnsiTheme="majorHAnsi" w:cstheme="majorHAnsi"/>
+          <w:sz w:val="28"/>
+          <w:szCs w:val="28"/>
+          <w:lang w:val="hr-HR"/>
+        </w:rPr>
+        <w:t>and</w:t>
+      </w:r>
+      <w:proofErr w:type="spellEnd"/>
+      <w:r>
+        <w:rPr>
+          <w:rFonts w:asciiTheme="majorHAnsi" w:hAnsiTheme="majorHAnsi" w:cstheme="majorHAnsi"/>
+          <w:sz w:val="28"/>
+          <w:szCs w:val="28"/>
+          <w:lang w:val="hr-HR"/>
+        </w:rPr>
+        <w:t xml:space="preserve"> on-</w:t>
+      </w:r>
+      <w:proofErr w:type="spellStart"/>
+      <w:r>
+        <w:rPr>
+          <w:rFonts w:asciiTheme="majorHAnsi" w:hAnsiTheme="majorHAnsi" w:cstheme="majorHAnsi"/>
+          <w:sz w:val="28"/>
+          <w:szCs w:val="28"/>
+          <w:lang w:val="hr-HR"/>
+        </w:rPr>
+        <w:t>going</w:t>
+      </w:r>
+      <w:proofErr w:type="spellEnd"/>
+      <w:r>
+        <w:rPr>
+          <w:rFonts w:asciiTheme="majorHAnsi" w:hAnsiTheme="majorHAnsi" w:cstheme="majorHAnsi"/>
+          <w:sz w:val="28"/>
+          <w:szCs w:val="28"/>
+          <w:lang w:val="hr-HR"/>
+        </w:rPr>
+        <w:t xml:space="preserve"> </w:t>
+      </w:r>
+      <w:proofErr w:type="spellStart"/>
+      <w:r>
+        <w:rPr>
+          <w:rFonts w:asciiTheme="majorHAnsi" w:hAnsiTheme="majorHAnsi" w:cstheme="majorHAnsi"/>
+          <w:sz w:val="28"/>
+          <w:szCs w:val="28"/>
+          <w:lang w:val="hr-HR"/>
+        </w:rPr>
+        <w:t>counselling</w:t>
+      </w:r>
+      <w:proofErr w:type="spellEnd"/>
+      <w:r>
+        <w:rPr>
+          <w:rFonts w:asciiTheme="majorHAnsi" w:hAnsiTheme="majorHAnsi" w:cstheme="majorHAnsi"/>
+          <w:sz w:val="28"/>
+          <w:szCs w:val="28"/>
+          <w:lang w:val="hr-HR"/>
+        </w:rPr>
+        <w:t xml:space="preserve"> </w:t>
+      </w:r>
+      <w:proofErr w:type="spellStart"/>
+      <w:r>
+        <w:rPr>
+          <w:rFonts w:asciiTheme="majorHAnsi" w:hAnsiTheme="majorHAnsi" w:cstheme="majorHAnsi"/>
+          <w:sz w:val="28"/>
+          <w:szCs w:val="28"/>
+          <w:lang w:val="hr-HR"/>
+        </w:rPr>
+        <w:t>from</w:t>
+      </w:r>
+      <w:proofErr w:type="spellEnd"/>
+      <w:r>
+        <w:rPr>
+          <w:rFonts w:asciiTheme="majorHAnsi" w:hAnsiTheme="majorHAnsi" w:cstheme="majorHAnsi"/>
+          <w:sz w:val="28"/>
+          <w:szCs w:val="28"/>
+          <w:lang w:val="hr-HR"/>
+        </w:rPr>
+        <w:t xml:space="preserve"> some </w:t>
+      </w:r>
+      <w:proofErr w:type="spellStart"/>
+      <w:r>
+        <w:rPr>
+          <w:rFonts w:asciiTheme="majorHAnsi" w:hAnsiTheme="majorHAnsi" w:cstheme="majorHAnsi"/>
+          <w:sz w:val="28"/>
+          <w:szCs w:val="28"/>
+          <w:lang w:val="hr-HR"/>
+        </w:rPr>
+        <w:t>of</w:t>
+      </w:r>
+      <w:proofErr w:type="spellEnd"/>
+      <w:r>
+        <w:rPr>
+          <w:rFonts w:asciiTheme="majorHAnsi" w:hAnsiTheme="majorHAnsi" w:cstheme="majorHAnsi"/>
+          <w:sz w:val="28"/>
+          <w:szCs w:val="28"/>
+          <w:lang w:val="hr-HR"/>
+        </w:rPr>
+        <w:t xml:space="preserve"> </w:t>
+      </w:r>
+      <w:proofErr w:type="spellStart"/>
+      <w:r>
+        <w:rPr>
+          <w:rFonts w:asciiTheme="majorHAnsi" w:hAnsiTheme="majorHAnsi" w:cstheme="majorHAnsi"/>
+          <w:sz w:val="28"/>
+          <w:szCs w:val="28"/>
+          <w:lang w:val="hr-HR"/>
+        </w:rPr>
+        <w:t>the</w:t>
+      </w:r>
+      <w:proofErr w:type="spellEnd"/>
+      <w:r>
+        <w:rPr>
+          <w:rFonts w:asciiTheme="majorHAnsi" w:hAnsiTheme="majorHAnsi" w:cstheme="majorHAnsi"/>
+          <w:sz w:val="28"/>
+          <w:szCs w:val="28"/>
+          <w:lang w:val="hr-HR"/>
+        </w:rPr>
+        <w:t xml:space="preserve"> </w:t>
+      </w:r>
+      <w:proofErr w:type="spellStart"/>
+      <w:r>
+        <w:rPr>
+          <w:rFonts w:asciiTheme="majorHAnsi" w:hAnsiTheme="majorHAnsi" w:cstheme="majorHAnsi"/>
+          <w:sz w:val="28"/>
+          <w:szCs w:val="28"/>
+          <w:lang w:val="hr-HR"/>
+        </w:rPr>
+        <w:t>country’s</w:t>
+      </w:r>
+      <w:proofErr w:type="spellEnd"/>
+      <w:r>
+        <w:rPr>
+          <w:rFonts w:asciiTheme="majorHAnsi" w:hAnsiTheme="majorHAnsi" w:cstheme="majorHAnsi"/>
+          <w:sz w:val="28"/>
+          <w:szCs w:val="28"/>
+          <w:lang w:val="hr-HR"/>
+        </w:rPr>
+        <w:t xml:space="preserve"> </w:t>
+      </w:r>
+      <w:proofErr w:type="spellStart"/>
+      <w:r>
+        <w:rPr>
+          <w:rFonts w:asciiTheme="majorHAnsi" w:hAnsiTheme="majorHAnsi" w:cstheme="majorHAnsi"/>
+          <w:sz w:val="28"/>
+          <w:szCs w:val="28"/>
+          <w:lang w:val="hr-HR"/>
+        </w:rPr>
+        <w:t>leading</w:t>
+      </w:r>
+      <w:proofErr w:type="spellEnd"/>
+      <w:r>
+        <w:rPr>
+          <w:rFonts w:asciiTheme="majorHAnsi" w:hAnsiTheme="majorHAnsi" w:cstheme="majorHAnsi"/>
+          <w:sz w:val="28"/>
+          <w:szCs w:val="28"/>
+          <w:lang w:val="hr-HR"/>
+        </w:rPr>
+        <w:t xml:space="preserve"> </w:t>
+      </w:r>
+      <w:proofErr w:type="spellStart"/>
+      <w:r>
+        <w:rPr>
+          <w:rFonts w:asciiTheme="majorHAnsi" w:hAnsiTheme="majorHAnsi" w:cstheme="majorHAnsi"/>
+          <w:sz w:val="28"/>
+          <w:szCs w:val="28"/>
+          <w:lang w:val="hr-HR"/>
+        </w:rPr>
+        <w:t>experts</w:t>
+      </w:r>
+      <w:proofErr w:type="spellEnd"/>
+      <w:r>
+        <w:rPr>
+          <w:rFonts w:asciiTheme="majorHAnsi" w:hAnsiTheme="majorHAnsi" w:cstheme="majorHAnsi"/>
+          <w:sz w:val="28"/>
+          <w:szCs w:val="28"/>
+          <w:lang w:val="hr-HR"/>
+        </w:rPr>
+        <w:t xml:space="preserve">. As a </w:t>
+      </w:r>
+      <w:proofErr w:type="spellStart"/>
+      <w:r>
+        <w:rPr>
+          <w:rFonts w:asciiTheme="majorHAnsi" w:hAnsiTheme="majorHAnsi" w:cstheme="majorHAnsi"/>
+          <w:sz w:val="28"/>
+          <w:szCs w:val="28"/>
+          <w:lang w:val="hr-HR"/>
+        </w:rPr>
+        <w:t>member</w:t>
       </w:r>
       <w:proofErr w:type="spellEnd"/>
       <w:r>
@@ -8791,237 +10139,77 @@
           <w:szCs w:val="28"/>
           <w:lang w:val="hr-HR"/>
         </w:rPr>
-        <w:t>fines</w:t>
-      </w:r>
-      <w:proofErr w:type="spellEnd"/>
-      <w:r>
-        <w:rPr>
-          <w:rFonts w:asciiTheme="majorHAnsi" w:hAnsiTheme="majorHAnsi" w:cstheme="majorHAnsi"/>
-          <w:sz w:val="28"/>
-          <w:szCs w:val="28"/>
-          <w:lang w:val="hr-HR"/>
-        </w:rPr>
-        <w:t xml:space="preserve">, </w:t>
-      </w:r>
-      <w:proofErr w:type="spellStart"/>
-      <w:r>
-        <w:rPr>
-          <w:rFonts w:asciiTheme="majorHAnsi" w:hAnsiTheme="majorHAnsi" w:cstheme="majorHAnsi"/>
-          <w:sz w:val="28"/>
-          <w:szCs w:val="28"/>
-          <w:lang w:val="hr-HR"/>
-        </w:rPr>
-        <w:t>troubles</w:t>
-      </w:r>
-      <w:proofErr w:type="spellEnd"/>
-      <w:r>
-        <w:rPr>
-          <w:rFonts w:asciiTheme="majorHAnsi" w:hAnsiTheme="majorHAnsi" w:cstheme="majorHAnsi"/>
-          <w:sz w:val="28"/>
-          <w:szCs w:val="28"/>
-          <w:lang w:val="hr-HR"/>
-        </w:rPr>
-        <w:t xml:space="preserve"> </w:t>
-      </w:r>
-      <w:proofErr w:type="spellStart"/>
-      <w:r>
-        <w:rPr>
-          <w:rFonts w:asciiTheme="majorHAnsi" w:hAnsiTheme="majorHAnsi" w:cstheme="majorHAnsi"/>
-          <w:sz w:val="28"/>
-          <w:szCs w:val="28"/>
-          <w:lang w:val="hr-HR"/>
-        </w:rPr>
-        <w:t>and</w:t>
-      </w:r>
-      <w:proofErr w:type="spellEnd"/>
-      <w:r>
-        <w:rPr>
-          <w:rFonts w:asciiTheme="majorHAnsi" w:hAnsiTheme="majorHAnsi" w:cstheme="majorHAnsi"/>
-          <w:sz w:val="28"/>
-          <w:szCs w:val="28"/>
-          <w:lang w:val="hr-HR"/>
-        </w:rPr>
-        <w:t xml:space="preserve"> </w:t>
-      </w:r>
-      <w:proofErr w:type="spellStart"/>
-      <w:r>
-        <w:rPr>
-          <w:rFonts w:asciiTheme="majorHAnsi" w:hAnsiTheme="majorHAnsi" w:cstheme="majorHAnsi"/>
-          <w:sz w:val="28"/>
-          <w:szCs w:val="28"/>
-          <w:lang w:val="hr-HR"/>
-        </w:rPr>
-        <w:t>makes</w:t>
-      </w:r>
-      <w:proofErr w:type="spellEnd"/>
-      <w:r>
-        <w:rPr>
-          <w:rFonts w:asciiTheme="majorHAnsi" w:hAnsiTheme="majorHAnsi" w:cstheme="majorHAnsi"/>
-          <w:sz w:val="28"/>
-          <w:szCs w:val="28"/>
-          <w:lang w:val="hr-HR"/>
-        </w:rPr>
-        <w:t xml:space="preserve"> </w:t>
-      </w:r>
-      <w:proofErr w:type="spellStart"/>
-      <w:r>
-        <w:rPr>
-          <w:rFonts w:asciiTheme="majorHAnsi" w:hAnsiTheme="majorHAnsi" w:cstheme="majorHAnsi"/>
-          <w:sz w:val="28"/>
-          <w:szCs w:val="28"/>
-          <w:lang w:val="hr-HR"/>
-        </w:rPr>
-        <w:t>your</w:t>
-      </w:r>
-      <w:proofErr w:type="spellEnd"/>
-      <w:r>
-        <w:rPr>
-          <w:rFonts w:asciiTheme="majorHAnsi" w:hAnsiTheme="majorHAnsi" w:cstheme="majorHAnsi"/>
-          <w:sz w:val="28"/>
-          <w:szCs w:val="28"/>
-          <w:lang w:val="hr-HR"/>
-        </w:rPr>
-        <w:t xml:space="preserve"> </w:t>
-      </w:r>
-      <w:proofErr w:type="spellStart"/>
-      <w:r>
-        <w:rPr>
-          <w:rFonts w:asciiTheme="majorHAnsi" w:hAnsiTheme="majorHAnsi" w:cstheme="majorHAnsi"/>
-          <w:sz w:val="28"/>
-          <w:szCs w:val="28"/>
-          <w:lang w:val="hr-HR"/>
-        </w:rPr>
-        <w:t>website</w:t>
-      </w:r>
-      <w:proofErr w:type="spellEnd"/>
-      <w:r>
-        <w:rPr>
-          <w:rFonts w:asciiTheme="majorHAnsi" w:hAnsiTheme="majorHAnsi" w:cstheme="majorHAnsi"/>
-          <w:sz w:val="28"/>
-          <w:szCs w:val="28"/>
-          <w:lang w:val="hr-HR"/>
-        </w:rPr>
-        <w:t xml:space="preserve"> </w:t>
-      </w:r>
-      <w:proofErr w:type="spellStart"/>
-      <w:r>
-        <w:rPr>
-          <w:rFonts w:asciiTheme="majorHAnsi" w:hAnsiTheme="majorHAnsi" w:cstheme="majorHAnsi"/>
-          <w:sz w:val="28"/>
-          <w:szCs w:val="28"/>
-          <w:lang w:val="hr-HR"/>
-        </w:rPr>
-        <w:t>look</w:t>
-      </w:r>
-      <w:proofErr w:type="spellEnd"/>
-      <w:r>
-        <w:rPr>
-          <w:rFonts w:asciiTheme="majorHAnsi" w:hAnsiTheme="majorHAnsi" w:cstheme="majorHAnsi"/>
-          <w:sz w:val="28"/>
-          <w:szCs w:val="28"/>
-          <w:lang w:val="hr-HR"/>
-        </w:rPr>
-        <w:t xml:space="preserve"> </w:t>
-      </w:r>
-      <w:proofErr w:type="spellStart"/>
-      <w:r>
-        <w:rPr>
-          <w:rFonts w:asciiTheme="majorHAnsi" w:hAnsiTheme="majorHAnsi" w:cstheme="majorHAnsi"/>
-          <w:sz w:val="28"/>
-          <w:szCs w:val="28"/>
-          <w:lang w:val="hr-HR"/>
-        </w:rPr>
-        <w:t>profound</w:t>
-      </w:r>
-      <w:proofErr w:type="spellEnd"/>
-      <w:r>
-        <w:rPr>
-          <w:rFonts w:asciiTheme="majorHAnsi" w:hAnsiTheme="majorHAnsi" w:cstheme="majorHAnsi"/>
-          <w:sz w:val="28"/>
-          <w:szCs w:val="28"/>
-          <w:lang w:val="hr-HR"/>
-        </w:rPr>
-        <w:t xml:space="preserve">, </w:t>
-      </w:r>
-      <w:proofErr w:type="spellStart"/>
-      <w:r>
-        <w:rPr>
-          <w:rFonts w:asciiTheme="majorHAnsi" w:hAnsiTheme="majorHAnsi" w:cstheme="majorHAnsi"/>
-          <w:sz w:val="28"/>
-          <w:szCs w:val="28"/>
-          <w:lang w:val="hr-HR"/>
-        </w:rPr>
-        <w:t>safe</w:t>
-      </w:r>
-      <w:proofErr w:type="spellEnd"/>
-      <w:r>
-        <w:rPr>
-          <w:rFonts w:asciiTheme="majorHAnsi" w:hAnsiTheme="majorHAnsi" w:cstheme="majorHAnsi"/>
-          <w:sz w:val="28"/>
-          <w:szCs w:val="28"/>
-          <w:lang w:val="hr-HR"/>
-        </w:rPr>
-        <w:t xml:space="preserve"> to use </w:t>
-      </w:r>
-      <w:proofErr w:type="spellStart"/>
-      <w:r>
-        <w:rPr>
-          <w:rFonts w:asciiTheme="majorHAnsi" w:hAnsiTheme="majorHAnsi" w:cstheme="majorHAnsi"/>
-          <w:sz w:val="28"/>
-          <w:szCs w:val="28"/>
-          <w:lang w:val="hr-HR"/>
-        </w:rPr>
-        <w:t>and</w:t>
-      </w:r>
-      <w:proofErr w:type="spellEnd"/>
-      <w:r>
-        <w:rPr>
-          <w:rFonts w:asciiTheme="majorHAnsi" w:hAnsiTheme="majorHAnsi" w:cstheme="majorHAnsi"/>
-          <w:sz w:val="28"/>
-          <w:szCs w:val="28"/>
-          <w:lang w:val="hr-HR"/>
-        </w:rPr>
-        <w:t xml:space="preserve"> </w:t>
-      </w:r>
-      <w:proofErr w:type="spellStart"/>
-      <w:r>
-        <w:rPr>
-          <w:rFonts w:asciiTheme="majorHAnsi" w:hAnsiTheme="majorHAnsi" w:cstheme="majorHAnsi"/>
-          <w:sz w:val="28"/>
-          <w:szCs w:val="28"/>
-          <w:lang w:val="hr-HR"/>
-        </w:rPr>
-        <w:t>gives</w:t>
-      </w:r>
-      <w:proofErr w:type="spellEnd"/>
-      <w:r>
-        <w:rPr>
-          <w:rFonts w:asciiTheme="majorHAnsi" w:hAnsiTheme="majorHAnsi" w:cstheme="majorHAnsi"/>
-          <w:sz w:val="28"/>
-          <w:szCs w:val="28"/>
-          <w:lang w:val="hr-HR"/>
-        </w:rPr>
-        <w:t xml:space="preserve"> </w:t>
-      </w:r>
-      <w:proofErr w:type="spellStart"/>
-      <w:r>
-        <w:rPr>
-          <w:rFonts w:asciiTheme="majorHAnsi" w:hAnsiTheme="majorHAnsi" w:cstheme="majorHAnsi"/>
-          <w:sz w:val="28"/>
-          <w:szCs w:val="28"/>
-          <w:lang w:val="hr-HR"/>
-        </w:rPr>
-        <w:t>customers</w:t>
-      </w:r>
-      <w:proofErr w:type="spellEnd"/>
-      <w:r>
-        <w:rPr>
-          <w:rFonts w:asciiTheme="majorHAnsi" w:hAnsiTheme="majorHAnsi" w:cstheme="majorHAnsi"/>
-          <w:sz w:val="28"/>
-          <w:szCs w:val="28"/>
-          <w:lang w:val="hr-HR"/>
-        </w:rPr>
-        <w:t xml:space="preserve">  more </w:t>
+        <w:t>companies</w:t>
+      </w:r>
+      <w:proofErr w:type="spellEnd"/>
+      <w:r>
+        <w:rPr>
+          <w:rFonts w:asciiTheme="majorHAnsi" w:hAnsiTheme="majorHAnsi" w:cstheme="majorHAnsi"/>
+          <w:sz w:val="28"/>
+          <w:szCs w:val="28"/>
+          <w:lang w:val="hr-HR"/>
+        </w:rPr>
+        <w:t xml:space="preserve"> </w:t>
+      </w:r>
+      <w:proofErr w:type="spellStart"/>
+      <w:r>
+        <w:rPr>
+          <w:rFonts w:asciiTheme="majorHAnsi" w:hAnsiTheme="majorHAnsi" w:cstheme="majorHAnsi"/>
+          <w:sz w:val="28"/>
+          <w:szCs w:val="28"/>
+          <w:lang w:val="hr-HR"/>
+        </w:rPr>
+        <w:t>also</w:t>
+      </w:r>
+      <w:proofErr w:type="spellEnd"/>
+      <w:r>
+        <w:rPr>
+          <w:rFonts w:asciiTheme="majorHAnsi" w:hAnsiTheme="majorHAnsi" w:cstheme="majorHAnsi"/>
+          <w:sz w:val="28"/>
+          <w:szCs w:val="28"/>
+          <w:lang w:val="hr-HR"/>
+        </w:rPr>
+        <w:t xml:space="preserve"> </w:t>
+      </w:r>
+      <w:proofErr w:type="spellStart"/>
+      <w:r>
+        <w:rPr>
+          <w:rFonts w:asciiTheme="majorHAnsi" w:hAnsiTheme="majorHAnsi" w:cstheme="majorHAnsi"/>
+          <w:sz w:val="28"/>
+          <w:szCs w:val="28"/>
+          <w:lang w:val="hr-HR"/>
+        </w:rPr>
+        <w:t>become</w:t>
+      </w:r>
+      <w:proofErr w:type="spellEnd"/>
+      <w:r>
+        <w:rPr>
+          <w:rFonts w:asciiTheme="majorHAnsi" w:hAnsiTheme="majorHAnsi" w:cstheme="majorHAnsi"/>
+          <w:sz w:val="28"/>
+          <w:szCs w:val="28"/>
+          <w:lang w:val="hr-HR"/>
+        </w:rPr>
+        <w:t xml:space="preserve"> a </w:t>
+      </w:r>
+      <w:proofErr w:type="spellStart"/>
+      <w:r>
+        <w:rPr>
+          <w:rFonts w:asciiTheme="majorHAnsi" w:hAnsiTheme="majorHAnsi" w:cstheme="majorHAnsi"/>
+          <w:sz w:val="28"/>
+          <w:szCs w:val="28"/>
+          <w:lang w:val="hr-HR"/>
+        </w:rPr>
+        <w:t>part</w:t>
+      </w:r>
+      <w:proofErr w:type="spellEnd"/>
+      <w:r>
+        <w:rPr>
+          <w:rFonts w:asciiTheme="majorHAnsi" w:hAnsiTheme="majorHAnsi" w:cstheme="majorHAnsi"/>
+          <w:sz w:val="28"/>
+          <w:szCs w:val="28"/>
+          <w:lang w:val="hr-HR"/>
+        </w:rPr>
+        <w:t xml:space="preserve"> </w:t>
       </w:r>
       <w:proofErr w:type="spellStart"/>
       <w:r>
@@ -9051,167 +10239,27 @@
           <w:szCs w:val="28"/>
           <w:lang w:val="hr-HR"/>
         </w:rPr>
-        <w:t>what</w:t>
-      </w:r>
-      <w:proofErr w:type="spellEnd"/>
-      <w:r>
-        <w:rPr>
-          <w:rFonts w:asciiTheme="majorHAnsi" w:hAnsiTheme="majorHAnsi" w:cstheme="majorHAnsi"/>
-          <w:sz w:val="28"/>
-          <w:szCs w:val="28"/>
-          <w:lang w:val="hr-HR"/>
-        </w:rPr>
-        <w:t xml:space="preserve"> </w:t>
-      </w:r>
-      <w:proofErr w:type="spellStart"/>
-      <w:r>
-        <w:rPr>
-          <w:rFonts w:asciiTheme="majorHAnsi" w:hAnsiTheme="majorHAnsi" w:cstheme="majorHAnsi"/>
-          <w:sz w:val="28"/>
-          <w:szCs w:val="28"/>
-          <w:lang w:val="hr-HR"/>
-        </w:rPr>
-        <w:t>really</w:t>
-      </w:r>
-      <w:proofErr w:type="spellEnd"/>
-      <w:r>
-        <w:rPr>
-          <w:rFonts w:asciiTheme="majorHAnsi" w:hAnsiTheme="majorHAnsi" w:cstheme="majorHAnsi"/>
-          <w:sz w:val="28"/>
-          <w:szCs w:val="28"/>
-          <w:lang w:val="hr-HR"/>
-        </w:rPr>
-        <w:t xml:space="preserve"> </w:t>
-      </w:r>
-      <w:proofErr w:type="spellStart"/>
-      <w:r>
-        <w:rPr>
-          <w:rFonts w:asciiTheme="majorHAnsi" w:hAnsiTheme="majorHAnsi" w:cstheme="majorHAnsi"/>
-          <w:sz w:val="28"/>
-          <w:szCs w:val="28"/>
-          <w:lang w:val="hr-HR"/>
-        </w:rPr>
-        <w:t>matters</w:t>
-      </w:r>
-      <w:proofErr w:type="spellEnd"/>
-      <w:r>
-        <w:rPr>
-          <w:rFonts w:asciiTheme="majorHAnsi" w:hAnsiTheme="majorHAnsi" w:cstheme="majorHAnsi"/>
-          <w:sz w:val="28"/>
-          <w:szCs w:val="28"/>
-          <w:lang w:val="hr-HR"/>
-        </w:rPr>
-        <w:t xml:space="preserve"> to </w:t>
-      </w:r>
-      <w:proofErr w:type="spellStart"/>
-      <w:r>
-        <w:rPr>
-          <w:rFonts w:asciiTheme="majorHAnsi" w:hAnsiTheme="majorHAnsi" w:cstheme="majorHAnsi"/>
-          <w:sz w:val="28"/>
-          <w:szCs w:val="28"/>
-          <w:lang w:val="hr-HR"/>
-        </w:rPr>
-        <w:t>them</w:t>
-      </w:r>
-      <w:proofErr w:type="spellEnd"/>
-      <w:r>
-        <w:rPr>
-          <w:rFonts w:asciiTheme="majorHAnsi" w:hAnsiTheme="majorHAnsi" w:cstheme="majorHAnsi"/>
-          <w:sz w:val="28"/>
-          <w:szCs w:val="28"/>
-          <w:lang w:val="hr-HR"/>
-        </w:rPr>
-        <w:t xml:space="preserve"> </w:t>
-      </w:r>
-      <w:proofErr w:type="spellStart"/>
-      <w:r>
-        <w:rPr>
-          <w:rFonts w:asciiTheme="majorHAnsi" w:hAnsiTheme="majorHAnsi" w:cstheme="majorHAnsi"/>
-          <w:sz w:val="28"/>
-          <w:szCs w:val="28"/>
-          <w:lang w:val="hr-HR"/>
-        </w:rPr>
-        <w:t>when</w:t>
-      </w:r>
-      <w:proofErr w:type="spellEnd"/>
-      <w:r>
-        <w:rPr>
-          <w:rFonts w:asciiTheme="majorHAnsi" w:hAnsiTheme="majorHAnsi" w:cstheme="majorHAnsi"/>
-          <w:sz w:val="28"/>
-          <w:szCs w:val="28"/>
-          <w:lang w:val="hr-HR"/>
-        </w:rPr>
-        <w:t xml:space="preserve"> </w:t>
-      </w:r>
-      <w:proofErr w:type="spellStart"/>
-      <w:r>
-        <w:rPr>
-          <w:rFonts w:asciiTheme="majorHAnsi" w:hAnsiTheme="majorHAnsi" w:cstheme="majorHAnsi"/>
-          <w:sz w:val="28"/>
-          <w:szCs w:val="28"/>
-          <w:lang w:val="hr-HR"/>
-        </w:rPr>
-        <w:t>they</w:t>
-      </w:r>
-      <w:proofErr w:type="spellEnd"/>
-      <w:r>
-        <w:rPr>
-          <w:rFonts w:asciiTheme="majorHAnsi" w:hAnsiTheme="majorHAnsi" w:cstheme="majorHAnsi"/>
-          <w:sz w:val="28"/>
-          <w:szCs w:val="28"/>
-          <w:lang w:val="hr-HR"/>
-        </w:rPr>
-        <w:t xml:space="preserve"> shop online. As a </w:t>
-      </w:r>
-      <w:proofErr w:type="spellStart"/>
-      <w:r>
-        <w:rPr>
-          <w:rFonts w:asciiTheme="majorHAnsi" w:hAnsiTheme="majorHAnsi" w:cstheme="majorHAnsi"/>
-          <w:sz w:val="28"/>
-          <w:szCs w:val="28"/>
-          <w:lang w:val="hr-HR"/>
-        </w:rPr>
-        <w:t>member</w:t>
-      </w:r>
-      <w:proofErr w:type="spellEnd"/>
-      <w:r>
-        <w:rPr>
-          <w:rFonts w:asciiTheme="majorHAnsi" w:hAnsiTheme="majorHAnsi" w:cstheme="majorHAnsi"/>
-          <w:sz w:val="28"/>
-          <w:szCs w:val="28"/>
-          <w:lang w:val="hr-HR"/>
-        </w:rPr>
-        <w:t xml:space="preserve"> </w:t>
-      </w:r>
-      <w:proofErr w:type="spellStart"/>
-      <w:r>
-        <w:rPr>
-          <w:rFonts w:asciiTheme="majorHAnsi" w:hAnsiTheme="majorHAnsi" w:cstheme="majorHAnsi"/>
-          <w:sz w:val="28"/>
-          <w:szCs w:val="28"/>
-          <w:lang w:val="hr-HR"/>
-        </w:rPr>
-        <w:t>of</w:t>
-      </w:r>
-      <w:proofErr w:type="spellEnd"/>
-      <w:r>
-        <w:rPr>
-          <w:rFonts w:asciiTheme="majorHAnsi" w:hAnsiTheme="majorHAnsi" w:cstheme="majorHAnsi"/>
-          <w:sz w:val="28"/>
-          <w:szCs w:val="28"/>
-          <w:lang w:val="hr-HR"/>
-        </w:rPr>
-        <w:t xml:space="preserve"> </w:t>
-      </w:r>
-      <w:proofErr w:type="spellStart"/>
-      <w:r>
-        <w:rPr>
-          <w:rFonts w:asciiTheme="majorHAnsi" w:hAnsiTheme="majorHAnsi" w:cstheme="majorHAnsi"/>
-          <w:sz w:val="28"/>
-          <w:szCs w:val="28"/>
-          <w:lang w:val="hr-HR"/>
-        </w:rPr>
-        <w:t>the</w:t>
+        <w:t>larger</w:t>
+      </w:r>
+      <w:proofErr w:type="spellEnd"/>
+      <w:r>
+        <w:rPr>
+          <w:rFonts w:asciiTheme="majorHAnsi" w:hAnsiTheme="majorHAnsi" w:cstheme="majorHAnsi"/>
+          <w:sz w:val="28"/>
+          <w:szCs w:val="28"/>
+          <w:lang w:val="hr-HR"/>
+        </w:rPr>
+        <w:t xml:space="preserve"> </w:t>
+      </w:r>
+      <w:proofErr w:type="spellStart"/>
+      <w:r>
+        <w:rPr>
+          <w:rFonts w:asciiTheme="majorHAnsi" w:hAnsiTheme="majorHAnsi" w:cstheme="majorHAnsi"/>
+          <w:sz w:val="28"/>
+          <w:szCs w:val="28"/>
+          <w:lang w:val="hr-HR"/>
+        </w:rPr>
+        <w:t>Danish</w:t>
       </w:r>
       <w:proofErr w:type="spellEnd"/>
       <w:r>
@@ -9231,486 +10279,6 @@
           <w:szCs w:val="28"/>
           <w:lang w:val="hr-HR"/>
         </w:rPr>
-        <w:t>mark</w:t>
-      </w:r>
-      <w:proofErr w:type="spellEnd"/>
-      <w:r>
-        <w:rPr>
-          <w:rFonts w:asciiTheme="majorHAnsi" w:hAnsiTheme="majorHAnsi" w:cstheme="majorHAnsi"/>
-          <w:sz w:val="28"/>
-          <w:szCs w:val="28"/>
-          <w:lang w:val="hr-HR"/>
-        </w:rPr>
-        <w:t xml:space="preserve">, </w:t>
-      </w:r>
-      <w:proofErr w:type="spellStart"/>
-      <w:r>
-        <w:rPr>
-          <w:rFonts w:asciiTheme="majorHAnsi" w:hAnsiTheme="majorHAnsi" w:cstheme="majorHAnsi"/>
-          <w:sz w:val="28"/>
-          <w:szCs w:val="28"/>
-          <w:lang w:val="hr-HR"/>
-        </w:rPr>
-        <w:t>the</w:t>
-      </w:r>
-      <w:proofErr w:type="spellEnd"/>
-      <w:r>
-        <w:rPr>
-          <w:rFonts w:asciiTheme="majorHAnsi" w:hAnsiTheme="majorHAnsi" w:cstheme="majorHAnsi"/>
-          <w:sz w:val="28"/>
-          <w:szCs w:val="28"/>
-          <w:lang w:val="hr-HR"/>
-        </w:rPr>
-        <w:t xml:space="preserve"> </w:t>
-      </w:r>
-      <w:proofErr w:type="spellStart"/>
-      <w:r>
-        <w:rPr>
-          <w:rFonts w:asciiTheme="majorHAnsi" w:hAnsiTheme="majorHAnsi" w:cstheme="majorHAnsi"/>
-          <w:sz w:val="28"/>
-          <w:szCs w:val="28"/>
-          <w:lang w:val="hr-HR"/>
-        </w:rPr>
-        <w:t>company</w:t>
-      </w:r>
-      <w:proofErr w:type="spellEnd"/>
-      <w:r>
-        <w:rPr>
-          <w:rFonts w:asciiTheme="majorHAnsi" w:hAnsiTheme="majorHAnsi" w:cstheme="majorHAnsi"/>
-          <w:sz w:val="28"/>
-          <w:szCs w:val="28"/>
-          <w:lang w:val="hr-HR"/>
-        </w:rPr>
-        <w:t xml:space="preserve"> </w:t>
-      </w:r>
-      <w:proofErr w:type="spellStart"/>
-      <w:r>
-        <w:rPr>
-          <w:rFonts w:asciiTheme="majorHAnsi" w:hAnsiTheme="majorHAnsi" w:cstheme="majorHAnsi"/>
-          <w:sz w:val="28"/>
-          <w:szCs w:val="28"/>
-          <w:lang w:val="hr-HR"/>
-        </w:rPr>
-        <w:t>has</w:t>
-      </w:r>
-      <w:proofErr w:type="spellEnd"/>
-      <w:r>
-        <w:rPr>
-          <w:rFonts w:asciiTheme="majorHAnsi" w:hAnsiTheme="majorHAnsi" w:cstheme="majorHAnsi"/>
-          <w:sz w:val="28"/>
-          <w:szCs w:val="28"/>
-          <w:lang w:val="hr-HR"/>
-        </w:rPr>
-        <w:t xml:space="preserve"> free </w:t>
-      </w:r>
-      <w:proofErr w:type="spellStart"/>
-      <w:r>
-        <w:rPr>
-          <w:rFonts w:asciiTheme="majorHAnsi" w:hAnsiTheme="majorHAnsi" w:cstheme="majorHAnsi"/>
-          <w:sz w:val="28"/>
-          <w:szCs w:val="28"/>
-          <w:lang w:val="hr-HR"/>
-        </w:rPr>
-        <w:t>access</w:t>
-      </w:r>
-      <w:proofErr w:type="spellEnd"/>
-      <w:r>
-        <w:rPr>
-          <w:rFonts w:asciiTheme="majorHAnsi" w:hAnsiTheme="majorHAnsi" w:cstheme="majorHAnsi"/>
-          <w:sz w:val="28"/>
-          <w:szCs w:val="28"/>
-          <w:lang w:val="hr-HR"/>
-        </w:rPr>
-        <w:t xml:space="preserve"> to </w:t>
-      </w:r>
-      <w:proofErr w:type="spellStart"/>
-      <w:r>
-        <w:rPr>
-          <w:rFonts w:asciiTheme="majorHAnsi" w:hAnsiTheme="majorHAnsi" w:cstheme="majorHAnsi"/>
-          <w:sz w:val="28"/>
-          <w:szCs w:val="28"/>
-          <w:lang w:val="hr-HR"/>
-        </w:rPr>
-        <w:t>legal</w:t>
-      </w:r>
-      <w:proofErr w:type="spellEnd"/>
-      <w:r>
-        <w:rPr>
-          <w:rFonts w:asciiTheme="majorHAnsi" w:hAnsiTheme="majorHAnsi" w:cstheme="majorHAnsi"/>
-          <w:sz w:val="28"/>
-          <w:szCs w:val="28"/>
-          <w:lang w:val="hr-HR"/>
-        </w:rPr>
-        <w:t xml:space="preserve"> </w:t>
-      </w:r>
-      <w:proofErr w:type="spellStart"/>
-      <w:r>
-        <w:rPr>
-          <w:rFonts w:asciiTheme="majorHAnsi" w:hAnsiTheme="majorHAnsi" w:cstheme="majorHAnsi"/>
-          <w:sz w:val="28"/>
-          <w:szCs w:val="28"/>
-          <w:lang w:val="hr-HR"/>
-        </w:rPr>
-        <w:t>assistance</w:t>
-      </w:r>
-      <w:proofErr w:type="spellEnd"/>
-      <w:r>
-        <w:rPr>
-          <w:rFonts w:asciiTheme="majorHAnsi" w:hAnsiTheme="majorHAnsi" w:cstheme="majorHAnsi"/>
-          <w:sz w:val="28"/>
-          <w:szCs w:val="28"/>
-          <w:lang w:val="hr-HR"/>
-        </w:rPr>
-        <w:t xml:space="preserve"> </w:t>
-      </w:r>
-      <w:proofErr w:type="spellStart"/>
-      <w:r>
-        <w:rPr>
-          <w:rFonts w:asciiTheme="majorHAnsi" w:hAnsiTheme="majorHAnsi" w:cstheme="majorHAnsi"/>
-          <w:sz w:val="28"/>
-          <w:szCs w:val="28"/>
-          <w:lang w:val="hr-HR"/>
-        </w:rPr>
-        <w:t>and</w:t>
-      </w:r>
-      <w:proofErr w:type="spellEnd"/>
-      <w:r>
-        <w:rPr>
-          <w:rFonts w:asciiTheme="majorHAnsi" w:hAnsiTheme="majorHAnsi" w:cstheme="majorHAnsi"/>
-          <w:sz w:val="28"/>
-          <w:szCs w:val="28"/>
-          <w:lang w:val="hr-HR"/>
-        </w:rPr>
-        <w:t xml:space="preserve"> on-</w:t>
-      </w:r>
-      <w:proofErr w:type="spellStart"/>
-      <w:r>
-        <w:rPr>
-          <w:rFonts w:asciiTheme="majorHAnsi" w:hAnsiTheme="majorHAnsi" w:cstheme="majorHAnsi"/>
-          <w:sz w:val="28"/>
-          <w:szCs w:val="28"/>
-          <w:lang w:val="hr-HR"/>
-        </w:rPr>
-        <w:t>going</w:t>
-      </w:r>
-      <w:proofErr w:type="spellEnd"/>
-      <w:r>
-        <w:rPr>
-          <w:rFonts w:asciiTheme="majorHAnsi" w:hAnsiTheme="majorHAnsi" w:cstheme="majorHAnsi"/>
-          <w:sz w:val="28"/>
-          <w:szCs w:val="28"/>
-          <w:lang w:val="hr-HR"/>
-        </w:rPr>
-        <w:t xml:space="preserve"> </w:t>
-      </w:r>
-      <w:proofErr w:type="spellStart"/>
-      <w:r>
-        <w:rPr>
-          <w:rFonts w:asciiTheme="majorHAnsi" w:hAnsiTheme="majorHAnsi" w:cstheme="majorHAnsi"/>
-          <w:sz w:val="28"/>
-          <w:szCs w:val="28"/>
-          <w:lang w:val="hr-HR"/>
-        </w:rPr>
-        <w:t>counselling</w:t>
-      </w:r>
-      <w:proofErr w:type="spellEnd"/>
-      <w:r>
-        <w:rPr>
-          <w:rFonts w:asciiTheme="majorHAnsi" w:hAnsiTheme="majorHAnsi" w:cstheme="majorHAnsi"/>
-          <w:sz w:val="28"/>
-          <w:szCs w:val="28"/>
-          <w:lang w:val="hr-HR"/>
-        </w:rPr>
-        <w:t xml:space="preserve"> </w:t>
-      </w:r>
-      <w:proofErr w:type="spellStart"/>
-      <w:r>
-        <w:rPr>
-          <w:rFonts w:asciiTheme="majorHAnsi" w:hAnsiTheme="majorHAnsi" w:cstheme="majorHAnsi"/>
-          <w:sz w:val="28"/>
-          <w:szCs w:val="28"/>
-          <w:lang w:val="hr-HR"/>
-        </w:rPr>
-        <w:t>from</w:t>
-      </w:r>
-      <w:proofErr w:type="spellEnd"/>
-      <w:r>
-        <w:rPr>
-          <w:rFonts w:asciiTheme="majorHAnsi" w:hAnsiTheme="majorHAnsi" w:cstheme="majorHAnsi"/>
-          <w:sz w:val="28"/>
-          <w:szCs w:val="28"/>
-          <w:lang w:val="hr-HR"/>
-        </w:rPr>
-        <w:t xml:space="preserve"> some </w:t>
-      </w:r>
-      <w:proofErr w:type="spellStart"/>
-      <w:r>
-        <w:rPr>
-          <w:rFonts w:asciiTheme="majorHAnsi" w:hAnsiTheme="majorHAnsi" w:cstheme="majorHAnsi"/>
-          <w:sz w:val="28"/>
-          <w:szCs w:val="28"/>
-          <w:lang w:val="hr-HR"/>
-        </w:rPr>
-        <w:t>of</w:t>
-      </w:r>
-      <w:proofErr w:type="spellEnd"/>
-      <w:r>
-        <w:rPr>
-          <w:rFonts w:asciiTheme="majorHAnsi" w:hAnsiTheme="majorHAnsi" w:cstheme="majorHAnsi"/>
-          <w:sz w:val="28"/>
-          <w:szCs w:val="28"/>
-          <w:lang w:val="hr-HR"/>
-        </w:rPr>
-        <w:t xml:space="preserve"> </w:t>
-      </w:r>
-      <w:proofErr w:type="spellStart"/>
-      <w:r>
-        <w:rPr>
-          <w:rFonts w:asciiTheme="majorHAnsi" w:hAnsiTheme="majorHAnsi" w:cstheme="majorHAnsi"/>
-          <w:sz w:val="28"/>
-          <w:szCs w:val="28"/>
-          <w:lang w:val="hr-HR"/>
-        </w:rPr>
-        <w:t>the</w:t>
-      </w:r>
-      <w:proofErr w:type="spellEnd"/>
-      <w:r>
-        <w:rPr>
-          <w:rFonts w:asciiTheme="majorHAnsi" w:hAnsiTheme="majorHAnsi" w:cstheme="majorHAnsi"/>
-          <w:sz w:val="28"/>
-          <w:szCs w:val="28"/>
-          <w:lang w:val="hr-HR"/>
-        </w:rPr>
-        <w:t xml:space="preserve"> </w:t>
-      </w:r>
-      <w:proofErr w:type="spellStart"/>
-      <w:r>
-        <w:rPr>
-          <w:rFonts w:asciiTheme="majorHAnsi" w:hAnsiTheme="majorHAnsi" w:cstheme="majorHAnsi"/>
-          <w:sz w:val="28"/>
-          <w:szCs w:val="28"/>
-          <w:lang w:val="hr-HR"/>
-        </w:rPr>
-        <w:t>country’s</w:t>
-      </w:r>
-      <w:proofErr w:type="spellEnd"/>
-      <w:r>
-        <w:rPr>
-          <w:rFonts w:asciiTheme="majorHAnsi" w:hAnsiTheme="majorHAnsi" w:cstheme="majorHAnsi"/>
-          <w:sz w:val="28"/>
-          <w:szCs w:val="28"/>
-          <w:lang w:val="hr-HR"/>
-        </w:rPr>
-        <w:t xml:space="preserve"> </w:t>
-      </w:r>
-      <w:proofErr w:type="spellStart"/>
-      <w:r>
-        <w:rPr>
-          <w:rFonts w:asciiTheme="majorHAnsi" w:hAnsiTheme="majorHAnsi" w:cstheme="majorHAnsi"/>
-          <w:sz w:val="28"/>
-          <w:szCs w:val="28"/>
-          <w:lang w:val="hr-HR"/>
-        </w:rPr>
-        <w:t>leading</w:t>
-      </w:r>
-      <w:proofErr w:type="spellEnd"/>
-      <w:r>
-        <w:rPr>
-          <w:rFonts w:asciiTheme="majorHAnsi" w:hAnsiTheme="majorHAnsi" w:cstheme="majorHAnsi"/>
-          <w:sz w:val="28"/>
-          <w:szCs w:val="28"/>
-          <w:lang w:val="hr-HR"/>
-        </w:rPr>
-        <w:t xml:space="preserve"> </w:t>
-      </w:r>
-      <w:proofErr w:type="spellStart"/>
-      <w:r>
-        <w:rPr>
-          <w:rFonts w:asciiTheme="majorHAnsi" w:hAnsiTheme="majorHAnsi" w:cstheme="majorHAnsi"/>
-          <w:sz w:val="28"/>
-          <w:szCs w:val="28"/>
-          <w:lang w:val="hr-HR"/>
-        </w:rPr>
-        <w:t>experts</w:t>
-      </w:r>
-      <w:proofErr w:type="spellEnd"/>
-      <w:r>
-        <w:rPr>
-          <w:rFonts w:asciiTheme="majorHAnsi" w:hAnsiTheme="majorHAnsi" w:cstheme="majorHAnsi"/>
-          <w:sz w:val="28"/>
-          <w:szCs w:val="28"/>
-          <w:lang w:val="hr-HR"/>
-        </w:rPr>
-        <w:t xml:space="preserve">. As a </w:t>
-      </w:r>
-      <w:proofErr w:type="spellStart"/>
-      <w:r>
-        <w:rPr>
-          <w:rFonts w:asciiTheme="majorHAnsi" w:hAnsiTheme="majorHAnsi" w:cstheme="majorHAnsi"/>
-          <w:sz w:val="28"/>
-          <w:szCs w:val="28"/>
-          <w:lang w:val="hr-HR"/>
-        </w:rPr>
-        <w:t>member</w:t>
-      </w:r>
-      <w:proofErr w:type="spellEnd"/>
-      <w:r>
-        <w:rPr>
-          <w:rFonts w:asciiTheme="majorHAnsi" w:hAnsiTheme="majorHAnsi" w:cstheme="majorHAnsi"/>
-          <w:sz w:val="28"/>
-          <w:szCs w:val="28"/>
-          <w:lang w:val="hr-HR"/>
-        </w:rPr>
-        <w:t xml:space="preserve">, </w:t>
-      </w:r>
-      <w:proofErr w:type="spellStart"/>
-      <w:r>
-        <w:rPr>
-          <w:rFonts w:asciiTheme="majorHAnsi" w:hAnsiTheme="majorHAnsi" w:cstheme="majorHAnsi"/>
-          <w:sz w:val="28"/>
-          <w:szCs w:val="28"/>
-          <w:lang w:val="hr-HR"/>
-        </w:rPr>
-        <w:t>companies</w:t>
-      </w:r>
-      <w:proofErr w:type="spellEnd"/>
-      <w:r>
-        <w:rPr>
-          <w:rFonts w:asciiTheme="majorHAnsi" w:hAnsiTheme="majorHAnsi" w:cstheme="majorHAnsi"/>
-          <w:sz w:val="28"/>
-          <w:szCs w:val="28"/>
-          <w:lang w:val="hr-HR"/>
-        </w:rPr>
-        <w:t xml:space="preserve"> </w:t>
-      </w:r>
-      <w:proofErr w:type="spellStart"/>
-      <w:r>
-        <w:rPr>
-          <w:rFonts w:asciiTheme="majorHAnsi" w:hAnsiTheme="majorHAnsi" w:cstheme="majorHAnsi"/>
-          <w:sz w:val="28"/>
-          <w:szCs w:val="28"/>
-          <w:lang w:val="hr-HR"/>
-        </w:rPr>
-        <w:t>also</w:t>
-      </w:r>
-      <w:proofErr w:type="spellEnd"/>
-      <w:r>
-        <w:rPr>
-          <w:rFonts w:asciiTheme="majorHAnsi" w:hAnsiTheme="majorHAnsi" w:cstheme="majorHAnsi"/>
-          <w:sz w:val="28"/>
-          <w:szCs w:val="28"/>
-          <w:lang w:val="hr-HR"/>
-        </w:rPr>
-        <w:t xml:space="preserve"> </w:t>
-      </w:r>
-      <w:proofErr w:type="spellStart"/>
-      <w:r>
-        <w:rPr>
-          <w:rFonts w:asciiTheme="majorHAnsi" w:hAnsiTheme="majorHAnsi" w:cstheme="majorHAnsi"/>
-          <w:sz w:val="28"/>
-          <w:szCs w:val="28"/>
-          <w:lang w:val="hr-HR"/>
-        </w:rPr>
-        <w:t>become</w:t>
-      </w:r>
-      <w:proofErr w:type="spellEnd"/>
-      <w:r>
-        <w:rPr>
-          <w:rFonts w:asciiTheme="majorHAnsi" w:hAnsiTheme="majorHAnsi" w:cstheme="majorHAnsi"/>
-          <w:sz w:val="28"/>
-          <w:szCs w:val="28"/>
-          <w:lang w:val="hr-HR"/>
-        </w:rPr>
-        <w:t xml:space="preserve"> a </w:t>
-      </w:r>
-      <w:proofErr w:type="spellStart"/>
-      <w:r>
-        <w:rPr>
-          <w:rFonts w:asciiTheme="majorHAnsi" w:hAnsiTheme="majorHAnsi" w:cstheme="majorHAnsi"/>
-          <w:sz w:val="28"/>
-          <w:szCs w:val="28"/>
-          <w:lang w:val="hr-HR"/>
-        </w:rPr>
-        <w:t>part</w:t>
-      </w:r>
-      <w:proofErr w:type="spellEnd"/>
-      <w:r>
-        <w:rPr>
-          <w:rFonts w:asciiTheme="majorHAnsi" w:hAnsiTheme="majorHAnsi" w:cstheme="majorHAnsi"/>
-          <w:sz w:val="28"/>
-          <w:szCs w:val="28"/>
-          <w:lang w:val="hr-HR"/>
-        </w:rPr>
-        <w:t xml:space="preserve"> </w:t>
-      </w:r>
-      <w:proofErr w:type="spellStart"/>
-      <w:r>
-        <w:rPr>
-          <w:rFonts w:asciiTheme="majorHAnsi" w:hAnsiTheme="majorHAnsi" w:cstheme="majorHAnsi"/>
-          <w:sz w:val="28"/>
-          <w:szCs w:val="28"/>
-          <w:lang w:val="hr-HR"/>
-        </w:rPr>
-        <w:t>of</w:t>
-      </w:r>
-      <w:proofErr w:type="spellEnd"/>
-      <w:r>
-        <w:rPr>
-          <w:rFonts w:asciiTheme="majorHAnsi" w:hAnsiTheme="majorHAnsi" w:cstheme="majorHAnsi"/>
-          <w:sz w:val="28"/>
-          <w:szCs w:val="28"/>
-          <w:lang w:val="hr-HR"/>
-        </w:rPr>
-        <w:t xml:space="preserve"> </w:t>
-      </w:r>
-      <w:proofErr w:type="spellStart"/>
-      <w:r>
-        <w:rPr>
-          <w:rFonts w:asciiTheme="majorHAnsi" w:hAnsiTheme="majorHAnsi" w:cstheme="majorHAnsi"/>
-          <w:sz w:val="28"/>
-          <w:szCs w:val="28"/>
-          <w:lang w:val="hr-HR"/>
-        </w:rPr>
-        <w:t>larger</w:t>
-      </w:r>
-      <w:proofErr w:type="spellEnd"/>
-      <w:r>
-        <w:rPr>
-          <w:rFonts w:asciiTheme="majorHAnsi" w:hAnsiTheme="majorHAnsi" w:cstheme="majorHAnsi"/>
-          <w:sz w:val="28"/>
-          <w:szCs w:val="28"/>
-          <w:lang w:val="hr-HR"/>
-        </w:rPr>
-        <w:t xml:space="preserve"> </w:t>
-      </w:r>
-      <w:proofErr w:type="spellStart"/>
-      <w:r>
-        <w:rPr>
-          <w:rFonts w:asciiTheme="majorHAnsi" w:hAnsiTheme="majorHAnsi" w:cstheme="majorHAnsi"/>
-          <w:sz w:val="28"/>
-          <w:szCs w:val="28"/>
-          <w:lang w:val="hr-HR"/>
-        </w:rPr>
-        <w:t>Danish</w:t>
-      </w:r>
-      <w:proofErr w:type="spellEnd"/>
-      <w:r>
-        <w:rPr>
-          <w:rFonts w:asciiTheme="majorHAnsi" w:hAnsiTheme="majorHAnsi" w:cstheme="majorHAnsi"/>
-          <w:sz w:val="28"/>
-          <w:szCs w:val="28"/>
-          <w:lang w:val="hr-HR"/>
-        </w:rPr>
-        <w:t xml:space="preserve"> e-</w:t>
-      </w:r>
-      <w:proofErr w:type="spellStart"/>
-      <w:r>
-        <w:rPr>
-          <w:rFonts w:asciiTheme="majorHAnsi" w:hAnsiTheme="majorHAnsi" w:cstheme="majorHAnsi"/>
-          <w:sz w:val="28"/>
-          <w:szCs w:val="28"/>
-          <w:lang w:val="hr-HR"/>
-        </w:rPr>
         <w:t>commerce</w:t>
       </w:r>
       <w:proofErr w:type="spellEnd"/>
@@ -9731,7 +10299,6 @@
           <w:szCs w:val="28"/>
           <w:lang w:val="hr-HR"/>
         </w:rPr>
-        <w:lastRenderedPageBreak/>
         <w:t>community</w:t>
       </w:r>
       <w:proofErr w:type="spellEnd"/>
@@ -9925,8 +10492,6 @@
           <w:szCs w:val="28"/>
         </w:rPr>
       </w:pPr>
-      <w:bookmarkStart w:id="0" w:name="_GoBack"/>
-      <w:bookmarkEnd w:id="0"/>
     </w:p>
     <w:sectPr>
       <w:pgSz w:w="11900" w:h="16840"/>

</xml_diff>